<commit_message>
Removed Degree & dublicate doc Validation, Removed Date folder creation in Error folder
</commit_message>
<xml_diff>
--- a/Documents/Aetna - Detailed description.docx
+++ b/Documents/Aetna - Detailed description.docx
@@ -1,11 +1,13 @@
 
 <file path=word/document.xml><?xml version="1.0" encoding="utf-8"?>
-<w:document xmlns:wpc="http://schemas.microsoft.com/office/word/2010/wordprocessingCanvas" xmlns:mc="http://schemas.openxmlformats.org/markup-compatibility/2006" xmlns:o="urn:schemas-microsoft-com:office:office" xmlns:r="http://schemas.openxmlformats.org/officeDocument/2006/relationships" xmlns:m="http://schemas.openxmlformats.org/officeDocument/2006/math" xmlns:v="urn:schemas-microsoft-com:vml" xmlns:wp14="http://schemas.microsoft.com/office/word/2010/wordprocessingDrawing" xmlns:wp="http://schemas.openxmlformats.org/drawingml/2006/wordprocessingDrawing" xmlns:w="http://schemas.openxmlformats.org/wordprocessingml/2006/main" xmlns:w14="http://schemas.microsoft.com/office/word/2010/wordml" xmlns:w10="urn:schemas-microsoft-com:office:word" xmlns:w15="http://schemas.microsoft.com/office/word/2012/wordml" xmlns:wpg="http://schemas.microsoft.com/office/word/2010/wordprocessingGroup" xmlns:wpi="http://schemas.microsoft.com/office/word/2010/wordprocessingInk" xmlns:wne="http://schemas.microsoft.com/office/word/2006/wordml" xmlns:wps="http://schemas.microsoft.com/office/word/2010/wordprocessingShape" xmlns:wpsCustomData="http://www.wps.cn/officeDocument/2013/wpsCustomData" mc:Ignorable="w14 w15 wp14">
+<w:document xmlns:wpc="http://schemas.microsoft.com/office/word/2010/wordprocessingCanvas" xmlns:cx="http://schemas.microsoft.com/office/drawing/2014/chartex" xmlns:mc="http://schemas.openxmlformats.org/markup-compatibility/2006" xmlns:o="urn:schemas-microsoft-com:office:office" xmlns:r="http://schemas.openxmlformats.org/officeDocument/2006/relationships" xmlns:m="http://schemas.openxmlformats.org/officeDocument/2006/math" xmlns:v="urn:schemas-microsoft-com:vml" xmlns:wp14="http://schemas.microsoft.com/office/word/2010/wordprocessingDrawing" xmlns:wp="http://schemas.openxmlformats.org/drawingml/2006/wordprocessingDrawing" xmlns:w10="urn:schemas-microsoft-com:office:word" xmlns:w="http://schemas.openxmlformats.org/wordprocessingml/2006/main" xmlns:w14="http://schemas.microsoft.com/office/word/2010/wordml" xmlns:w15="http://schemas.microsoft.com/office/word/2012/wordml" xmlns:w16se="http://schemas.microsoft.com/office/word/2015/wordml/symex" xmlns:wpg="http://schemas.microsoft.com/office/word/2010/wordprocessingGroup" xmlns:wpi="http://schemas.microsoft.com/office/word/2010/wordprocessingInk" xmlns:wne="http://schemas.microsoft.com/office/word/2006/wordml" xmlns:wps="http://schemas.microsoft.com/office/word/2010/wordprocessingShape" mc:Ignorable="w14 w15 w16se wp14">
   <w:body>
     <w:p>
       <w:pPr>
-        <w:pStyle w:val="6"/>
-      </w:pPr>
+        <w:pStyle w:val="NoSpacing"/>
+      </w:pPr>
+      <w:bookmarkStart w:id="0" w:name="_GoBack"/>
+      <w:bookmarkEnd w:id="0"/>
       <w:r>
         <w:rPr>
           <w:highlight w:val="yellow"/>
@@ -15,12 +17,12 @@
     </w:p>
     <w:p>
       <w:pPr>
-        <w:pStyle w:val="6"/>
-      </w:pPr>
-    </w:p>
-    <w:p>
-      <w:pPr>
-        <w:pStyle w:val="6"/>
+        <w:pStyle w:val="NoSpacing"/>
+      </w:pPr>
+    </w:p>
+    <w:p>
+      <w:pPr>
+        <w:pStyle w:val="NoSpacing"/>
       </w:pPr>
       <w:r>
         <w:t>Suppose we are verifying Aetna insurance plans for below mentioned provider</w:t>
@@ -28,7 +30,7 @@
     </w:p>
     <w:p>
       <w:pPr>
-        <w:pStyle w:val="6"/>
+        <w:pStyle w:val="NoSpacing"/>
         <w:ind w:left="720"/>
       </w:pPr>
       <w:r>
@@ -43,7 +45,7 @@
     </w:p>
     <w:p>
       <w:pPr>
-        <w:pStyle w:val="6"/>
+        <w:pStyle w:val="NoSpacing"/>
         <w:ind w:left="720"/>
       </w:pPr>
       <w:r>
@@ -58,12 +60,12 @@
     </w:p>
     <w:p>
       <w:pPr>
-        <w:pStyle w:val="6"/>
-      </w:pPr>
-    </w:p>
-    <w:p>
-      <w:pPr>
-        <w:pStyle w:val="6"/>
+        <w:pStyle w:val="NoSpacing"/>
+      </w:pPr>
+    </w:p>
+    <w:p>
+      <w:pPr>
+        <w:pStyle w:val="NoSpacing"/>
         <w:numPr>
           <w:ilvl w:val="0"/>
           <w:numId w:val="1"/>
@@ -75,52 +77,54 @@
     </w:p>
     <w:p>
       <w:pPr>
-        <w:pStyle w:val="6"/>
-      </w:pPr>
-      <w:r>
-        <w:fldChar w:fldCharType="begin"/>
-      </w:r>
-      <w:r>
-        <w:instrText xml:space="preserve"> HYPERLINK "https://www.aetna.com/dsepublic/" \l "/contentPage?page=providerSearchLanding&amp;site_id=dse&amp;language=en" </w:instrText>
-      </w:r>
-      <w:r>
-        <w:fldChar w:fldCharType="separate"/>
-      </w:r>
-      <w:r>
-        <w:rPr>
-          <w:rStyle w:val="4"/>
-        </w:rPr>
-        <w:t>https://www.aetna.com/dsepublic/#/contentPage?page=providerSearchLanding&amp;site_id=dse&amp;language=en</w:t>
-      </w:r>
-      <w:r>
-        <w:rPr>
-          <w:rStyle w:val="4"/>
-        </w:rPr>
-        <w:fldChar w:fldCharType="end"/>
-      </w:r>
-    </w:p>
-    <w:p>
-      <w:pPr>
-        <w:pStyle w:val="6"/>
-      </w:pPr>
-    </w:p>
-    <w:p>
-      <w:pPr>
-        <w:pStyle w:val="6"/>
+        <w:pStyle w:val="NoSpacing"/>
+      </w:pPr>
+      <w:hyperlink r:id="rId6" w:anchor="/contentPage?page=providerSearchLanding&amp;site_id=dse&amp;language=en" w:history="1">
+        <w:r>
+          <w:rPr>
+            <w:rStyle w:val="Hyperlink"/>
+          </w:rPr>
+          <w:t>https://www.aetna.com/dsepublic/#/contentPage?page=providerSearchLanding&amp;site_id=dse&amp;language=en</w:t>
+        </w:r>
+      </w:hyperlink>
+    </w:p>
+    <w:p>
+      <w:pPr>
+        <w:pStyle w:val="NoSpacing"/>
+      </w:pPr>
+    </w:p>
+    <w:p>
+      <w:pPr>
+        <w:pStyle w:val="NoSpacing"/>
         <w:numPr>
           <w:ilvl w:val="0"/>
           <w:numId w:val="1"/>
         </w:numPr>
       </w:pPr>
       <w:r>
-        <w:t>Enter Zipcode from address into the search box appearing under continue as a guest</w:t>
-      </w:r>
-    </w:p>
-    <w:p>
-      <w:pPr>
-        <w:pStyle w:val="6"/>
-      </w:pPr>
-      <w:r>
+        <w:t xml:space="preserve">Enter </w:t>
+      </w:r>
+      <w:proofErr w:type="spellStart"/>
+      <w:r>
+        <w:t>Zipcode</w:t>
+      </w:r>
+      <w:proofErr w:type="spellEnd"/>
+      <w:r>
+        <w:t xml:space="preserve"> from address into the sear</w:t>
+      </w:r>
+      <w:r>
+        <w:t>ch box appearing under continue as a guest</w:t>
+      </w:r>
+    </w:p>
+    <w:p>
+      <w:pPr>
+        <w:pStyle w:val="NoSpacing"/>
+      </w:pPr>
+      <w:r>
+        <w:rPr>
+          <w:noProof/>
+          <w:lang w:val="en-IN" w:eastAsia="en-IN"/>
+        </w:rPr>
         <w:drawing>
           <wp:inline distT="0" distB="0" distL="0" distR="0">
             <wp:extent cx="5942330" cy="2435860"/>
@@ -139,7 +143,7 @@
                     </pic:cNvPicPr>
                   </pic:nvPicPr>
                   <pic:blipFill>
-                    <a:blip r:embed="rId4" cstate="print"/>
+                    <a:blip r:embed="rId7" cstate="print"/>
                     <a:srcRect/>
                     <a:stretch>
                       <a:fillRect/>
@@ -170,12 +174,12 @@
     </w:p>
     <w:p>
       <w:pPr>
-        <w:pStyle w:val="6"/>
-      </w:pPr>
-    </w:p>
-    <w:p>
-      <w:pPr>
-        <w:pStyle w:val="6"/>
+        <w:pStyle w:val="NoSpacing"/>
+      </w:pPr>
+    </w:p>
+    <w:p>
+      <w:pPr>
+        <w:pStyle w:val="NoSpacing"/>
         <w:numPr>
           <w:ilvl w:val="0"/>
           <w:numId w:val="1"/>
@@ -187,7 +191,7 @@
     </w:p>
     <w:p>
       <w:pPr>
-        <w:pStyle w:val="6"/>
+        <w:pStyle w:val="NoSpacing"/>
         <w:numPr>
           <w:ilvl w:val="0"/>
           <w:numId w:val="1"/>
@@ -199,7 +203,7 @@
     </w:p>
     <w:p>
       <w:pPr>
-        <w:pStyle w:val="6"/>
+        <w:pStyle w:val="NoSpacing"/>
         <w:numPr>
           <w:ilvl w:val="0"/>
           <w:numId w:val="1"/>
@@ -211,9 +215,13 @@
     </w:p>
     <w:p>
       <w:pPr>
-        <w:pStyle w:val="6"/>
-      </w:pPr>
-      <w:r>
+        <w:pStyle w:val="NoSpacing"/>
+      </w:pPr>
+      <w:r>
+        <w:rPr>
+          <w:noProof/>
+          <w:lang w:val="en-IN" w:eastAsia="en-IN"/>
+        </w:rPr>
         <w:drawing>
           <wp:inline distT="0" distB="0" distL="0" distR="0">
             <wp:extent cx="5942330" cy="2903855"/>
@@ -232,7 +240,7 @@
                     </pic:cNvPicPr>
                   </pic:nvPicPr>
                   <pic:blipFill>
-                    <a:blip r:embed="rId5" cstate="print"/>
+                    <a:blip r:embed="rId8" cstate="print"/>
                     <a:srcRect/>
                     <a:stretch>
                       <a:fillRect/>
@@ -263,13 +271,14 @@
     </w:p>
     <w:p>
       <w:pPr>
-        <w:pStyle w:val="6"/>
+        <w:pStyle w:val="NoSpacing"/>
         <w:numPr>
           <w:ilvl w:val="0"/>
           <w:numId w:val="1"/>
         </w:numPr>
       </w:pPr>
       <w:r>
+        <w:lastRenderedPageBreak/>
         <w:t xml:space="preserve">Click on </w:t>
       </w:r>
       <w:r>
@@ -281,21 +290,112 @@
     </w:p>
     <w:p>
       <w:pPr>
-        <w:pStyle w:val="6"/>
-      </w:pPr>
-      <w:r>
-        <w:pict>
-          <v:shape id="_x0000_s1030" o:spid="_x0000_s1030" o:spt="13" type="#_x0000_t13" style="position:absolute;left:0pt;margin-left:184.9pt;margin-top:69.05pt;height:16.7pt;width:48.95pt;z-index:251658240;mso-width-relative:page;mso-height-relative:page;" fillcolor="#C0504D" filled="t" stroked="t" coordsize="21600,21600">
-            <v:path/>
-            <v:fill on="t" focussize="0,0"/>
-            <v:stroke weight="3pt" color="#F2F2F2" joinstyle="miter"/>
-            <v:imagedata o:title=""/>
-            <o:lock v:ext="edit"/>
-            <v:shadow on="t" type="perspective" color="#622423" opacity="32768f" offset="1pt,2pt" offset2="-1pt,-2pt"/>
-          </v:shape>
-        </w:pict>
-      </w:r>
-      <w:r>
+        <w:pStyle w:val="NoSpacing"/>
+      </w:pPr>
+      <w:r>
+        <w:rPr>
+          <w:noProof/>
+          <w:lang w:val="en-IN" w:eastAsia="en-IN"/>
+        </w:rPr>
+        <mc:AlternateContent>
+          <mc:Choice Requires="wps">
+            <w:drawing>
+              <wp:anchor distT="0" distB="0" distL="114300" distR="114300" simplePos="0" relativeHeight="251658240" behindDoc="0" locked="0" layoutInCell="1" allowOverlap="1">
+                <wp:simplePos x="0" y="0"/>
+                <wp:positionH relativeFrom="column">
+                  <wp:posOffset>2348230</wp:posOffset>
+                </wp:positionH>
+                <wp:positionV relativeFrom="paragraph">
+                  <wp:posOffset>876935</wp:posOffset>
+                </wp:positionV>
+                <wp:extent cx="621665" cy="212090"/>
+                <wp:effectExtent l="24130" t="57150" r="68580" b="83185"/>
+                <wp:wrapNone/>
+                <wp:docPr id="4" name="AutoShape 6"/>
+                <wp:cNvGraphicFramePr>
+                  <a:graphicFrameLocks xmlns:a="http://schemas.openxmlformats.org/drawingml/2006/main"/>
+                </wp:cNvGraphicFramePr>
+                <a:graphic xmlns:a="http://schemas.openxmlformats.org/drawingml/2006/main">
+                  <a:graphicData uri="http://schemas.microsoft.com/office/word/2010/wordprocessingShape">
+                    <wps:wsp>
+                      <wps:cNvSpPr>
+                        <a:spLocks noChangeArrowheads="1"/>
+                      </wps:cNvSpPr>
+                      <wps:spPr bwMode="auto">
+                        <a:xfrm>
+                          <a:off x="0" y="0"/>
+                          <a:ext cx="621665" cy="212090"/>
+                        </a:xfrm>
+                        <a:prstGeom prst="rightArrow">
+                          <a:avLst>
+                            <a:gd name="adj1" fmla="val 50000"/>
+                            <a:gd name="adj2" fmla="val 73278"/>
+                          </a:avLst>
+                        </a:prstGeom>
+                        <a:solidFill>
+                          <a:srgbClr val="C0504D"/>
+                        </a:solidFill>
+                        <a:ln w="38100">
+                          <a:solidFill>
+                            <a:srgbClr val="F2F2F2"/>
+                          </a:solidFill>
+                          <a:miter lim="800000"/>
+                          <a:headEnd/>
+                          <a:tailEnd/>
+                        </a:ln>
+                        <a:effectLst>
+                          <a:outerShdw dist="28398" dir="3806097" algn="ctr" rotWithShape="0">
+                            <a:srgbClr val="622423">
+                              <a:alpha val="50000"/>
+                            </a:srgbClr>
+                          </a:outerShdw>
+                        </a:effectLst>
+                      </wps:spPr>
+                      <wps:bodyPr rot="0" vert="horz" wrap="square" lIns="91440" tIns="45720" rIns="91440" bIns="45720" anchor="t" anchorCtr="0" upright="1">
+                        <a:noAutofit/>
+                      </wps:bodyPr>
+                    </wps:wsp>
+                  </a:graphicData>
+                </a:graphic>
+                <wp14:sizeRelH relativeFrom="page">
+                  <wp14:pctWidth>0</wp14:pctWidth>
+                </wp14:sizeRelH>
+                <wp14:sizeRelV relativeFrom="page">
+                  <wp14:pctHeight>0</wp14:pctHeight>
+                </wp14:sizeRelV>
+              </wp:anchor>
+            </w:drawing>
+          </mc:Choice>
+          <mc:Fallback>
+            <w:pict>
+              <v:shapetype w14:anchorId="5956C105" id="_x0000_t13" coordsize="21600,21600" o:spt="13" adj="16200,5400" path="m@0,l@0@1,0@1,0@2@0@2@0,21600,21600,10800xe">
+                <v:stroke joinstyle="miter"/>
+                <v:formulas>
+                  <v:f eqn="val #0"/>
+                  <v:f eqn="val #1"/>
+                  <v:f eqn="sum height 0 #1"/>
+                  <v:f eqn="sum 10800 0 #1"/>
+                  <v:f eqn="sum width 0 #0"/>
+                  <v:f eqn="prod @4 @3 10800"/>
+                  <v:f eqn="sum width 0 @5"/>
+                </v:formulas>
+                <v:path o:connecttype="custom" o:connectlocs="@0,0;0,10800;@0,21600;21600,10800" o:connectangles="270,180,90,0" textboxrect="0,@1,@6,@2"/>
+                <v:handles>
+                  <v:h position="#0,#1" xrange="0,21600" yrange="0,10800"/>
+                </v:handles>
+              </v:shapetype>
+              <v:shape id="AutoShape 6" o:spid="_x0000_s1026" type="#_x0000_t13" style="position:absolute;margin-left:184.9pt;margin-top:69.05pt;width:48.95pt;height:16.7pt;z-index:251658240;visibility:visible;mso-wrap-style:square;mso-width-percent:0;mso-height-percent:0;mso-wrap-distance-left:9pt;mso-wrap-distance-top:0;mso-wrap-distance-right:9pt;mso-wrap-distance-bottom:0;mso-position-horizontal:absolute;mso-position-horizontal-relative:text;mso-position-vertical:absolute;mso-position-vertical-relative:text;mso-width-percent:0;mso-height-percent:0;mso-width-relative:page;mso-height-relative:page;v-text-anchor:top" o:gfxdata="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" fillcolor="#c0504d" strokecolor="#f2f2f2" strokeweight="3pt">
+                <v:shadow on="t" color="#622423" opacity=".5" offset="1pt"/>
+              </v:shape>
+            </w:pict>
+          </mc:Fallback>
+        </mc:AlternateContent>
+      </w:r>
+      <w:r>
+        <w:rPr>
+          <w:noProof/>
+          <w:lang w:val="en-IN" w:eastAsia="en-IN"/>
+        </w:rPr>
         <w:drawing>
           <wp:inline distT="0" distB="0" distL="0" distR="0">
             <wp:extent cx="5942330" cy="2252980"/>
@@ -314,7 +414,7 @@
                     </pic:cNvPicPr>
                   </pic:nvPicPr>
                   <pic:blipFill>
-                    <a:blip r:embed="rId6" cstate="print"/>
+                    <a:blip r:embed="rId9" cstate="print"/>
                     <a:srcRect/>
                     <a:stretch>
                       <a:fillRect/>
@@ -345,12 +445,12 @@
     </w:p>
     <w:p>
       <w:pPr>
-        <w:pStyle w:val="6"/>
-      </w:pPr>
-    </w:p>
-    <w:p>
-      <w:pPr>
-        <w:pStyle w:val="6"/>
+        <w:pStyle w:val="NoSpacing"/>
+      </w:pPr>
+    </w:p>
+    <w:p>
+      <w:pPr>
+        <w:pStyle w:val="NoSpacing"/>
         <w:numPr>
           <w:ilvl w:val="0"/>
           <w:numId w:val="1"/>
@@ -360,7 +460,26 @@
         </w:rPr>
       </w:pPr>
       <w:r>
-        <w:t xml:space="preserve">Next window will be the below one where we have to enter Provider name (Lastname Firstname) for example here we are looking for: </w:t>
+        <w:t xml:space="preserve">Next </w:t>
+      </w:r>
+      <w:r>
+        <w:t>window will be the below one where we have to enter Provider name (</w:t>
+      </w:r>
+      <w:proofErr w:type="spellStart"/>
+      <w:r>
+        <w:t>Lastname</w:t>
+      </w:r>
+      <w:proofErr w:type="spellEnd"/>
+      <w:r>
+        <w:t xml:space="preserve"> </w:t>
+      </w:r>
+      <w:proofErr w:type="spellStart"/>
+      <w:r>
+        <w:t>Firstname</w:t>
+      </w:r>
+      <w:proofErr w:type="spellEnd"/>
+      <w:r>
+        <w:t xml:space="preserve">) for example here we are looking for: </w:t>
       </w:r>
       <w:r>
         <w:rPr>
@@ -371,7 +490,7 @@
     </w:p>
     <w:p>
       <w:pPr>
-        <w:pStyle w:val="6"/>
+        <w:pStyle w:val="NoSpacing"/>
         <w:numPr>
           <w:ilvl w:val="0"/>
           <w:numId w:val="1"/>
@@ -383,9 +502,36 @@
     </w:p>
     <w:p>
       <w:pPr>
-        <w:pStyle w:val="6"/>
-      </w:pPr>
-      <w:r>
+        <w:pStyle w:val="NoSpacing"/>
+        <w:numPr>
+          <w:ilvl w:val="0"/>
+          <w:numId w:val="1"/>
+        </w:numPr>
+      </w:pPr>
+      <w:r>
+        <w:t>If same name appearing</w:t>
+      </w:r>
+      <w:r>
+        <w:t xml:space="preserve"> more </w:t>
+      </w:r>
+      <w:proofErr w:type="spellStart"/>
+      <w:r>
+        <w:t>then</w:t>
+      </w:r>
+      <w:proofErr w:type="spellEnd"/>
+      <w:r>
+        <w:t xml:space="preserve"> 1 times in dropdown, please pick first one</w:t>
+      </w:r>
+    </w:p>
+    <w:p>
+      <w:pPr>
+        <w:pStyle w:val="NoSpacing"/>
+      </w:pPr>
+      <w:r>
+        <w:rPr>
+          <w:noProof/>
+          <w:lang w:val="en-IN" w:eastAsia="en-IN"/>
+        </w:rPr>
         <w:drawing>
           <wp:inline distT="0" distB="0" distL="0" distR="0">
             <wp:extent cx="5942330" cy="2435860"/>
@@ -404,7 +550,7 @@
                     </pic:cNvPicPr>
                   </pic:nvPicPr>
                   <pic:blipFill>
-                    <a:blip r:embed="rId7" cstate="print"/>
+                    <a:blip r:embed="rId10" cstate="print"/>
                     <a:srcRect/>
                     <a:stretch>
                       <a:fillRect/>
@@ -435,19 +581,27 @@
     </w:p>
     <w:p>
       <w:pPr>
-        <w:pStyle w:val="6"/>
-      </w:pPr>
-    </w:p>
-    <w:p>
-      <w:pPr>
-        <w:pStyle w:val="6"/>
+        <w:pStyle w:val="NoSpacing"/>
+      </w:pPr>
+    </w:p>
+    <w:p>
+      <w:pPr>
+        <w:pStyle w:val="NoSpacing"/>
         <w:numPr>
           <w:ilvl w:val="0"/>
           <w:numId w:val="1"/>
         </w:numPr>
       </w:pPr>
       <w:r>
-        <w:t xml:space="preserve">If Provider found then its details will appears, and we have to click on </w:t>
+        <w:t xml:space="preserve">If Provider found then its details will </w:t>
+      </w:r>
+      <w:proofErr w:type="gramStart"/>
+      <w:r>
+        <w:t>appears</w:t>
+      </w:r>
+      <w:proofErr w:type="gramEnd"/>
+      <w:r>
+        <w:t xml:space="preserve">, and we have to click on </w:t>
       </w:r>
       <w:r>
         <w:rPr>
@@ -459,22 +613,112 @@
     </w:p>
     <w:p>
       <w:pPr>
-        <w:pStyle w:val="6"/>
-      </w:pPr>
-      <w:r>
-        <w:pict>
-          <v:shape id="_x0000_s1031" o:spid="_x0000_s1031" o:spt="68" type="#_x0000_t68" style="position:absolute;left:0pt;margin-left:243.65pt;margin-top:119.15pt;height:29.95pt;width:19.6pt;z-index:251659264;mso-width-relative:page;mso-height-relative:page;" fillcolor="#C0504D" filled="t" stroked="t" coordsize="21600,21600">
-            <v:path/>
-            <v:fill on="t" focussize="0,0"/>
-            <v:stroke weight="3pt" color="#F2F2F2" joinstyle="miter"/>
-            <v:imagedata o:title=""/>
-            <o:lock v:ext="edit"/>
-            <v:shadow on="t" type="perspective" color="#622423" opacity="32768f" offset="1pt,2pt" offset2="-1pt,-2pt"/>
-            <v:textbox style="layout-flow:vertical-ideographic;"/>
-          </v:shape>
-        </w:pict>
-      </w:r>
-      <w:r>
+        <w:pStyle w:val="NoSpacing"/>
+      </w:pPr>
+      <w:r>
+        <w:rPr>
+          <w:noProof/>
+          <w:lang w:val="en-IN" w:eastAsia="en-IN"/>
+        </w:rPr>
+        <w:lastRenderedPageBreak/>
+        <mc:AlternateContent>
+          <mc:Choice Requires="wps">
+            <w:drawing>
+              <wp:anchor distT="0" distB="0" distL="114300" distR="114300" simplePos="0" relativeHeight="251659264" behindDoc="0" locked="0" layoutInCell="1" allowOverlap="1">
+                <wp:simplePos x="0" y="0"/>
+                <wp:positionH relativeFrom="column">
+                  <wp:posOffset>3094355</wp:posOffset>
+                </wp:positionH>
+                <wp:positionV relativeFrom="paragraph">
+                  <wp:posOffset>1513205</wp:posOffset>
+                </wp:positionV>
+                <wp:extent cx="248920" cy="380365"/>
+                <wp:effectExtent l="84455" t="46355" r="95250" b="49530"/>
+                <wp:wrapNone/>
+                <wp:docPr id="3" name="AutoShape 7"/>
+                <wp:cNvGraphicFramePr>
+                  <a:graphicFrameLocks xmlns:a="http://schemas.openxmlformats.org/drawingml/2006/main"/>
+                </wp:cNvGraphicFramePr>
+                <a:graphic xmlns:a="http://schemas.openxmlformats.org/drawingml/2006/main">
+                  <a:graphicData uri="http://schemas.microsoft.com/office/word/2010/wordprocessingShape">
+                    <wps:wsp>
+                      <wps:cNvSpPr>
+                        <a:spLocks noChangeArrowheads="1"/>
+                      </wps:cNvSpPr>
+                      <wps:spPr bwMode="auto">
+                        <a:xfrm>
+                          <a:off x="0" y="0"/>
+                          <a:ext cx="248920" cy="380365"/>
+                        </a:xfrm>
+                        <a:prstGeom prst="upArrow">
+                          <a:avLst>
+                            <a:gd name="adj1" fmla="val 50000"/>
+                            <a:gd name="adj2" fmla="val 38202"/>
+                          </a:avLst>
+                        </a:prstGeom>
+                        <a:solidFill>
+                          <a:srgbClr val="C0504D"/>
+                        </a:solidFill>
+                        <a:ln w="38100">
+                          <a:solidFill>
+                            <a:srgbClr val="F2F2F2"/>
+                          </a:solidFill>
+                          <a:miter lim="800000"/>
+                          <a:headEnd/>
+                          <a:tailEnd/>
+                        </a:ln>
+                        <a:effectLst>
+                          <a:outerShdw dist="28398" dir="3806097" algn="ctr" rotWithShape="0">
+                            <a:srgbClr val="622423">
+                              <a:alpha val="50000"/>
+                            </a:srgbClr>
+                          </a:outerShdw>
+                        </a:effectLst>
+                      </wps:spPr>
+                      <wps:bodyPr rot="0" vert="eaVert" wrap="square" lIns="91440" tIns="45720" rIns="91440" bIns="45720" anchor="t" anchorCtr="0" upright="1">
+                        <a:noAutofit/>
+                      </wps:bodyPr>
+                    </wps:wsp>
+                  </a:graphicData>
+                </a:graphic>
+                <wp14:sizeRelH relativeFrom="page">
+                  <wp14:pctWidth>0</wp14:pctWidth>
+                </wp14:sizeRelH>
+                <wp14:sizeRelV relativeFrom="page">
+                  <wp14:pctHeight>0</wp14:pctHeight>
+                </wp14:sizeRelV>
+              </wp:anchor>
+            </w:drawing>
+          </mc:Choice>
+          <mc:Fallback>
+            <w:pict>
+              <v:shapetype w14:anchorId="2F20E118" id="_x0000_t68" coordsize="21600,21600" o:spt="68" adj="5400,5400" path="m0@0l@1@0@1,21600@2,21600@2@0,21600@0,10800,xe">
+                <v:stroke joinstyle="miter"/>
+                <v:formulas>
+                  <v:f eqn="val #0"/>
+                  <v:f eqn="val #1"/>
+                  <v:f eqn="sum 21600 0 #1"/>
+                  <v:f eqn="prod #0 #1 10800"/>
+                  <v:f eqn="sum #0 0 @3"/>
+                </v:formulas>
+                <v:path o:connecttype="custom" o:connectlocs="10800,0;0,@0;10800,21600;21600,@0" o:connectangles="270,180,90,0" textboxrect="@1,@4,@2,21600"/>
+                <v:handles>
+                  <v:h position="#1,#0" xrange="0,10800" yrange="0,21600"/>
+                </v:handles>
+              </v:shapetype>
+              <v:shape id="AutoShape 7" o:spid="_x0000_s1026" type="#_x0000_t68" style="position:absolute;margin-left:243.65pt;margin-top:119.15pt;width:19.6pt;height:29.95pt;z-index:251659264;visibility:visible;mso-wrap-style:square;mso-width-percent:0;mso-height-percent:0;mso-wrap-distance-left:9pt;mso-wrap-distance-top:0;mso-wrap-distance-right:9pt;mso-wrap-distance-bottom:0;mso-position-horizontal:absolute;mso-position-horizontal-relative:text;mso-position-vertical:absolute;mso-position-vertical-relative:text;mso-width-percent:0;mso-height-percent:0;mso-width-relative:page;mso-height-relative:page;v-text-anchor:top" o:gfxdata="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" fillcolor="#c0504d" strokecolor="#f2f2f2" strokeweight="3pt">
+                <v:shadow on="t" color="#622423" opacity=".5" offset="1pt"/>
+                <v:textbox style="layout-flow:vertical-ideographic"/>
+              </v:shape>
+            </w:pict>
+          </mc:Fallback>
+        </mc:AlternateContent>
+      </w:r>
+      <w:r>
+        <w:rPr>
+          <w:noProof/>
+          <w:lang w:val="en-IN" w:eastAsia="en-IN"/>
+        </w:rPr>
         <w:drawing>
           <wp:inline distT="0" distB="0" distL="0" distR="0">
             <wp:extent cx="5941695" cy="2238375"/>
@@ -493,7 +737,7 @@
                     </pic:cNvPicPr>
                   </pic:nvPicPr>
                   <pic:blipFill>
-                    <a:blip r:embed="rId8" cstate="print"/>
+                    <a:blip r:embed="rId11" cstate="print"/>
                     <a:srcRect/>
                     <a:stretch>
                       <a:fillRect/>
@@ -524,7 +768,7 @@
     </w:p>
     <w:p>
       <w:pPr>
-        <w:pStyle w:val="6"/>
+        <w:pStyle w:val="NoSpacing"/>
         <w:numPr>
           <w:ilvl w:val="0"/>
           <w:numId w:val="1"/>
@@ -536,9 +780,13 @@
     </w:p>
     <w:p>
       <w:pPr>
-        <w:pStyle w:val="6"/>
-      </w:pPr>
-      <w:r>
+        <w:pStyle w:val="NoSpacing"/>
+      </w:pPr>
+      <w:r>
+        <w:rPr>
+          <w:noProof/>
+          <w:lang w:val="en-IN" w:eastAsia="en-IN"/>
+        </w:rPr>
         <w:drawing>
           <wp:inline distT="0" distB="0" distL="0" distR="0">
             <wp:extent cx="5943600" cy="3340735"/>
@@ -557,7 +805,7 @@
                     </pic:cNvPicPr>
                   </pic:nvPicPr>
                   <pic:blipFill>
-                    <a:blip r:embed="rId9" cstate="print"/>
+                    <a:blip r:embed="rId12" cstate="print"/>
                     <a:srcRect/>
                     <a:stretch>
                       <a:fillRect/>
@@ -588,12 +836,12 @@
     </w:p>
     <w:p>
       <w:pPr>
-        <w:pStyle w:val="6"/>
-      </w:pPr>
-    </w:p>
-    <w:p>
-      <w:pPr>
-        <w:pStyle w:val="6"/>
+        <w:pStyle w:val="NoSpacing"/>
+      </w:pPr>
+    </w:p>
+    <w:p>
+      <w:pPr>
+        <w:pStyle w:val="NoSpacing"/>
         <w:numPr>
           <w:ilvl w:val="0"/>
           <w:numId w:val="1"/>
@@ -608,7 +856,7 @@
     </w:p>
     <w:p>
       <w:pPr>
-        <w:pStyle w:val="6"/>
+        <w:pStyle w:val="NoSpacing"/>
         <w:rPr>
           <w:b/>
         </w:rPr>
@@ -616,38 +864,181 @@
       <w:r>
         <w:rPr>
           <w:b/>
+          <w:noProof/>
           <w:color w:val="FF0000"/>
+          <w:lang w:val="en-IN" w:eastAsia="en-IN"/>
         </w:rPr>
-        <w:pict>
-          <v:shape id="_x0000_s1035" o:spid="_x0000_s1035" o:spt="70" type="#_x0000_t70" style="position:absolute;left:0pt;margin-left:75.95pt;margin-top:163.55pt;height:26.5pt;width:3.55pt;z-index:251661312;mso-width-relative:page;mso-height-relative:page;" coordsize="21600,21600">
-            <v:path/>
-            <v:fill focussize="0,0"/>
-            <v:stroke joinstyle="miter"/>
-            <v:imagedata o:title=""/>
-            <o:lock v:ext="edit"/>
-            <v:textbox style="layout-flow:vertical-ideographic;"/>
-          </v:shape>
-        </w:pict>
+        <w:lastRenderedPageBreak/>
+        <mc:AlternateContent>
+          <mc:Choice Requires="wps">
+            <w:drawing>
+              <wp:anchor distT="0" distB="0" distL="114300" distR="114300" simplePos="0" relativeHeight="251661312" behindDoc="0" locked="0" layoutInCell="1" allowOverlap="1">
+                <wp:simplePos x="0" y="0"/>
+                <wp:positionH relativeFrom="column">
+                  <wp:posOffset>964565</wp:posOffset>
+                </wp:positionH>
+                <wp:positionV relativeFrom="paragraph">
+                  <wp:posOffset>2077085</wp:posOffset>
+                </wp:positionV>
+                <wp:extent cx="45085" cy="336550"/>
+                <wp:effectExtent l="12065" t="29210" r="19050" b="24765"/>
+                <wp:wrapNone/>
+                <wp:docPr id="2" name="AutoShape 11"/>
+                <wp:cNvGraphicFramePr>
+                  <a:graphicFrameLocks xmlns:a="http://schemas.openxmlformats.org/drawingml/2006/main"/>
+                </wp:cNvGraphicFramePr>
+                <a:graphic xmlns:a="http://schemas.openxmlformats.org/drawingml/2006/main">
+                  <a:graphicData uri="http://schemas.microsoft.com/office/word/2010/wordprocessingShape">
+                    <wps:wsp>
+                      <wps:cNvSpPr>
+                        <a:spLocks noChangeArrowheads="1"/>
+                      </wps:cNvSpPr>
+                      <wps:spPr bwMode="auto">
+                        <a:xfrm>
+                          <a:off x="0" y="0"/>
+                          <a:ext cx="45085" cy="336550"/>
+                        </a:xfrm>
+                        <a:prstGeom prst="upDownArrow">
+                          <a:avLst>
+                            <a:gd name="adj1" fmla="val 50000"/>
+                            <a:gd name="adj2" fmla="val 149296"/>
+                          </a:avLst>
+                        </a:prstGeom>
+                        <a:solidFill>
+                          <a:srgbClr val="FFFFFF"/>
+                        </a:solidFill>
+                        <a:ln w="9525">
+                          <a:solidFill>
+                            <a:srgbClr val="000000"/>
+                          </a:solidFill>
+                          <a:miter lim="800000"/>
+                          <a:headEnd/>
+                          <a:tailEnd/>
+                        </a:ln>
+                      </wps:spPr>
+                      <wps:bodyPr rot="0" vert="eaVert" wrap="square" lIns="91440" tIns="45720" rIns="91440" bIns="45720" anchor="t" anchorCtr="0" upright="1">
+                        <a:noAutofit/>
+                      </wps:bodyPr>
+                    </wps:wsp>
+                  </a:graphicData>
+                </a:graphic>
+                <wp14:sizeRelH relativeFrom="page">
+                  <wp14:pctWidth>0</wp14:pctWidth>
+                </wp14:sizeRelH>
+                <wp14:sizeRelV relativeFrom="page">
+                  <wp14:pctHeight>0</wp14:pctHeight>
+                </wp14:sizeRelV>
+              </wp:anchor>
+            </w:drawing>
+          </mc:Choice>
+          <mc:Fallback>
+            <w:pict>
+              <v:shapetype w14:anchorId="4EA5AC2B" id="_x0000_t70" coordsize="21600,21600" o:spt="70" adj="5400,4320" path="m10800,l21600@0@3@0@3@2,21600@2,10800,21600,0@2@1@2@1@0,0@0xe">
+                <v:stroke joinstyle="miter"/>
+                <v:formulas>
+                  <v:f eqn="val #1"/>
+                  <v:f eqn="val #0"/>
+                  <v:f eqn="sum 21600 0 #1"/>
+                  <v:f eqn="sum 21600 0 #0"/>
+                  <v:f eqn="prod #1 #0 10800"/>
+                  <v:f eqn="sum #1 0 @4"/>
+                  <v:f eqn="sum 21600 0 @5"/>
+                </v:formulas>
+                <v:path o:connecttype="custom" o:connectlocs="10800,0;0,@0;@1,10800;0,@2;10800,21600;21600,@2;@3,10800;21600,@0" o:connectangles="270,180,180,180,90,0,0,0" textboxrect="@1,@5,@3,@6"/>
+                <v:handles>
+                  <v:h position="#0,#1" xrange="0,10800" yrange="0,10800"/>
+                </v:handles>
+              </v:shapetype>
+              <v:shape id="AutoShape 11" o:spid="_x0000_s1026" type="#_x0000_t70" style="position:absolute;margin-left:75.95pt;margin-top:163.55pt;width:3.55pt;height:26.5pt;z-index:251661312;visibility:visible;mso-wrap-style:square;mso-width-percent:0;mso-height-percent:0;mso-wrap-distance-left:9pt;mso-wrap-distance-top:0;mso-wrap-distance-right:9pt;mso-wrap-distance-bottom:0;mso-position-horizontal:absolute;mso-position-horizontal-relative:text;mso-position-vertical:absolute;mso-position-vertical-relative:text;mso-width-percent:0;mso-height-percent:0;mso-width-relative:page;mso-height-relative:page;v-text-anchor:top" o:gfxdata="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">
+                <v:textbox style="layout-flow:vertical-ideographic"/>
+              </v:shape>
+            </w:pict>
+          </mc:Fallback>
+        </mc:AlternateContent>
       </w:r>
       <w:r>
         <w:rPr>
           <w:b/>
+          <w:noProof/>
           <w:color w:val="FF0000"/>
+          <w:lang w:val="en-IN" w:eastAsia="en-IN"/>
         </w:rPr>
-        <w:pict>
-          <v:shape id="_x0000_s1034" o:spid="_x0000_s1034" o:spt="70" type="#_x0000_t70" style="position:absolute;left:0pt;margin-left:69.7pt;margin-top:45.5pt;height:104.85pt;width:9.8pt;z-index:251660288;mso-width-relative:page;mso-height-relative:page;" coordsize="21600,21600">
-            <v:path/>
-            <v:fill focussize="0,0"/>
-            <v:stroke joinstyle="miter"/>
-            <v:imagedata o:title=""/>
-            <o:lock v:ext="edit"/>
-            <v:textbox style="layout-flow:vertical-ideographic;"/>
-          </v:shape>
-        </w:pict>
+        <mc:AlternateContent>
+          <mc:Choice Requires="wps">
+            <w:drawing>
+              <wp:anchor distT="0" distB="0" distL="114300" distR="114300" simplePos="0" relativeHeight="251660288" behindDoc="0" locked="0" layoutInCell="1" allowOverlap="1">
+                <wp:simplePos x="0" y="0"/>
+                <wp:positionH relativeFrom="column">
+                  <wp:posOffset>885190</wp:posOffset>
+                </wp:positionH>
+                <wp:positionV relativeFrom="paragraph">
+                  <wp:posOffset>577850</wp:posOffset>
+                </wp:positionV>
+                <wp:extent cx="124460" cy="1331595"/>
+                <wp:effectExtent l="18415" t="34925" r="19050" b="33655"/>
+                <wp:wrapNone/>
+                <wp:docPr id="1" name="AutoShape 10"/>
+                <wp:cNvGraphicFramePr>
+                  <a:graphicFrameLocks xmlns:a="http://schemas.openxmlformats.org/drawingml/2006/main"/>
+                </wp:cNvGraphicFramePr>
+                <a:graphic xmlns:a="http://schemas.openxmlformats.org/drawingml/2006/main">
+                  <a:graphicData uri="http://schemas.microsoft.com/office/word/2010/wordprocessingShape">
+                    <wps:wsp>
+                      <wps:cNvSpPr>
+                        <a:spLocks noChangeArrowheads="1"/>
+                      </wps:cNvSpPr>
+                      <wps:spPr bwMode="auto">
+                        <a:xfrm>
+                          <a:off x="0" y="0"/>
+                          <a:ext cx="124460" cy="1331595"/>
+                        </a:xfrm>
+                        <a:prstGeom prst="upDownArrow">
+                          <a:avLst>
+                            <a:gd name="adj1" fmla="val 50000"/>
+                            <a:gd name="adj2" fmla="val 213980"/>
+                          </a:avLst>
+                        </a:prstGeom>
+                        <a:solidFill>
+                          <a:srgbClr val="FFFFFF"/>
+                        </a:solidFill>
+                        <a:ln w="9525">
+                          <a:solidFill>
+                            <a:srgbClr val="000000"/>
+                          </a:solidFill>
+                          <a:miter lim="800000"/>
+                          <a:headEnd/>
+                          <a:tailEnd/>
+                        </a:ln>
+                      </wps:spPr>
+                      <wps:bodyPr rot="0" vert="eaVert" wrap="square" lIns="91440" tIns="45720" rIns="91440" bIns="45720" anchor="t" anchorCtr="0" upright="1">
+                        <a:noAutofit/>
+                      </wps:bodyPr>
+                    </wps:wsp>
+                  </a:graphicData>
+                </a:graphic>
+                <wp14:sizeRelH relativeFrom="page">
+                  <wp14:pctWidth>0</wp14:pctWidth>
+                </wp14:sizeRelH>
+                <wp14:sizeRelV relativeFrom="page">
+                  <wp14:pctHeight>0</wp14:pctHeight>
+                </wp14:sizeRelV>
+              </wp:anchor>
+            </w:drawing>
+          </mc:Choice>
+          <mc:Fallback>
+            <w:pict>
+              <v:shape w14:anchorId="4C4F3817" id="AutoShape 10" o:spid="_x0000_s1026" type="#_x0000_t70" style="position:absolute;margin-left:69.7pt;margin-top:45.5pt;width:9.8pt;height:104.85pt;z-index:251660288;visibility:visible;mso-wrap-style:square;mso-width-percent:0;mso-height-percent:0;mso-wrap-distance-left:9pt;mso-wrap-distance-top:0;mso-wrap-distance-right:9pt;mso-wrap-distance-bottom:0;mso-position-horizontal:absolute;mso-position-horizontal-relative:text;mso-position-vertical:absolute;mso-position-vertical-relative:text;mso-width-percent:0;mso-height-percent:0;mso-width-relative:page;mso-height-relative:page;v-text-anchor:top" o:gfxdata="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">
+                <v:textbox style="layout-flow:vertical-ideographic"/>
+              </v:shape>
+            </w:pict>
+          </mc:Fallback>
+        </mc:AlternateContent>
       </w:r>
       <w:r>
         <w:rPr>
           <w:b/>
+          <w:noProof/>
+          <w:lang w:val="en-IN" w:eastAsia="en-IN"/>
         </w:rPr>
         <w:drawing>
           <wp:inline distT="0" distB="0" distL="0" distR="0">
@@ -667,7 +1058,7 @@
                     </pic:cNvPicPr>
                   </pic:nvPicPr>
                   <pic:blipFill>
-                    <a:blip r:embed="rId10" cstate="print"/>
+                    <a:blip r:embed="rId13" cstate="print"/>
                     <a:srcRect/>
                     <a:stretch>
                       <a:fillRect/>
@@ -698,32 +1089,26 @@
     </w:p>
     <w:p>
       <w:pPr>
-        <w:pStyle w:val="6"/>
-      </w:pPr>
-    </w:p>
-    <w:p>
-      <w:pPr>
-        <w:pStyle w:val="6"/>
+        <w:pStyle w:val="NoSpacing"/>
+      </w:pPr>
+    </w:p>
+    <w:p>
+      <w:pPr>
+        <w:pStyle w:val="NoSpacing"/>
       </w:pPr>
       <w:r>
         <w:t xml:space="preserve">12 Record final output in excel in </w:t>
       </w:r>
       <w:r>
-        <w:rPr>
-          <w:rFonts w:hint="default"/>
-          <w:lang w:val="en-US"/>
-        </w:rPr>
         <w:t xml:space="preserve">‘J’ column in </w:t>
       </w:r>
-      <w:bookmarkStart w:id="0" w:name="_GoBack"/>
-      <w:bookmarkEnd w:id="0"/>
       <w:r>
         <w:t>following format</w:t>
       </w:r>
     </w:p>
     <w:p>
       <w:pPr>
-        <w:pStyle w:val="6"/>
+        <w:pStyle w:val="NoSpacing"/>
       </w:pPr>
       <w:r>
         <w:t>Aetna: Plan name1 | Aetna: Plan name2 | Aetna: Plan name3 | Aetna: So on….</w:t>
@@ -732,20 +1117,20 @@
     <w:sectPr>
       <w:pgSz w:w="12240" w:h="15840"/>
       <w:pgMar w:top="1440" w:right="1440" w:bottom="1440" w:left="1440" w:header="720" w:footer="720" w:gutter="0"/>
-      <w:cols w:space="720" w:num="1"/>
-      <w:docGrid w:linePitch="360" w:charSpace="0"/>
+      <w:cols w:space="720"/>
+      <w:docGrid w:linePitch="360"/>
     </w:sectPr>
   </w:body>
 </w:document>
 </file>
 
 <file path=word/numbering.xml><?xml version="1.0" encoding="utf-8"?>
-<w:numbering xmlns:wpc="http://schemas.microsoft.com/office/word/2010/wordprocessingCanvas" xmlns:mc="http://schemas.openxmlformats.org/markup-compatibility/2006" xmlns:o="urn:schemas-microsoft-com:office:office" xmlns:r="http://schemas.openxmlformats.org/officeDocument/2006/relationships" xmlns:m="http://schemas.openxmlformats.org/officeDocument/2006/math" xmlns:v="urn:schemas-microsoft-com:vml" xmlns:wp14="http://schemas.microsoft.com/office/word/2010/wordprocessingDrawing" xmlns:wp="http://schemas.openxmlformats.org/drawingml/2006/wordprocessingDrawing" xmlns:w10="urn:schemas-microsoft-com:office:word" xmlns:w="http://schemas.openxmlformats.org/wordprocessingml/2006/main" xmlns:w14="http://schemas.microsoft.com/office/word/2010/wordml" xmlns:wpg="http://schemas.microsoft.com/office/word/2010/wordprocessingGroup" xmlns:wpi="http://schemas.microsoft.com/office/word/2010/wordprocessingInk" xmlns:wne="http://schemas.microsoft.com/office/word/2006/wordml" xmlns:wps="http://schemas.microsoft.com/office/word/2010/wordprocessingShape" mc:Ignorable="w14 wp14">
-  <w:abstractNum w:abstractNumId="0">
+<w:numbering xmlns:wpc="http://schemas.microsoft.com/office/word/2010/wordprocessingCanvas" xmlns:cx="http://schemas.microsoft.com/office/drawing/2014/chartex" xmlns:mc="http://schemas.openxmlformats.org/markup-compatibility/2006" xmlns:o="urn:schemas-microsoft-com:office:office" xmlns:r="http://schemas.openxmlformats.org/officeDocument/2006/relationships" xmlns:m="http://schemas.openxmlformats.org/officeDocument/2006/math" xmlns:v="urn:schemas-microsoft-com:vml" xmlns:wp14="http://schemas.microsoft.com/office/word/2010/wordprocessingDrawing" xmlns:wp="http://schemas.openxmlformats.org/drawingml/2006/wordprocessingDrawing" xmlns:w10="urn:schemas-microsoft-com:office:word" xmlns:w="http://schemas.openxmlformats.org/wordprocessingml/2006/main" xmlns:w14="http://schemas.microsoft.com/office/word/2010/wordml" xmlns:w15="http://schemas.microsoft.com/office/word/2012/wordml" xmlns:w16se="http://schemas.microsoft.com/office/word/2015/wordml/symex" xmlns:wpg="http://schemas.microsoft.com/office/word/2010/wordprocessingGroup" xmlns:wpi="http://schemas.microsoft.com/office/word/2010/wordprocessingInk" xmlns:wne="http://schemas.microsoft.com/office/word/2006/wordml" xmlns:wps="http://schemas.microsoft.com/office/word/2010/wordprocessingShape" mc:Ignorable="w14 w15 w16se wp14">
+  <w:abstractNum w:abstractNumId="0" w15:restartNumberingAfterBreak="0">
     <w:nsid w:val="5C975945"/>
     <w:multiLevelType w:val="multilevel"/>
     <w:tmpl w:val="5C975945"/>
-    <w:lvl w:ilvl="0" w:tentative="0">
+    <w:lvl w:ilvl="0">
       <w:start w:val="1"/>
       <w:numFmt w:val="decimal"/>
       <w:lvlText w:val="%1)"/>
@@ -757,7 +1142,7 @@
         <w:rFonts w:hint="default"/>
       </w:rPr>
     </w:lvl>
-    <w:lvl w:ilvl="1" w:tentative="0">
+    <w:lvl w:ilvl="1">
       <w:start w:val="1"/>
       <w:numFmt w:val="lowerLetter"/>
       <w:lvlText w:val="%2."/>
@@ -766,7 +1151,7 @@
         <w:ind w:left="1440" w:hanging="360"/>
       </w:pPr>
     </w:lvl>
-    <w:lvl w:ilvl="2" w:tentative="0">
+    <w:lvl w:ilvl="2">
       <w:start w:val="1"/>
       <w:numFmt w:val="lowerRoman"/>
       <w:lvlText w:val="%3."/>
@@ -775,7 +1160,7 @@
         <w:ind w:left="2160" w:hanging="180"/>
       </w:pPr>
     </w:lvl>
-    <w:lvl w:ilvl="3" w:tentative="0">
+    <w:lvl w:ilvl="3">
       <w:start w:val="1"/>
       <w:numFmt w:val="decimal"/>
       <w:lvlText w:val="%4."/>
@@ -784,7 +1169,7 @@
         <w:ind w:left="2880" w:hanging="360"/>
       </w:pPr>
     </w:lvl>
-    <w:lvl w:ilvl="4" w:tentative="0">
+    <w:lvl w:ilvl="4">
       <w:start w:val="1"/>
       <w:numFmt w:val="lowerLetter"/>
       <w:lvlText w:val="%5."/>
@@ -793,7 +1178,7 @@
         <w:ind w:left="3600" w:hanging="360"/>
       </w:pPr>
     </w:lvl>
-    <w:lvl w:ilvl="5" w:tentative="0">
+    <w:lvl w:ilvl="5">
       <w:start w:val="1"/>
       <w:numFmt w:val="lowerRoman"/>
       <w:lvlText w:val="%6."/>
@@ -802,7 +1187,7 @@
         <w:ind w:left="4320" w:hanging="180"/>
       </w:pPr>
     </w:lvl>
-    <w:lvl w:ilvl="6" w:tentative="0">
+    <w:lvl w:ilvl="6">
       <w:start w:val="1"/>
       <w:numFmt w:val="decimal"/>
       <w:lvlText w:val="%7."/>
@@ -811,7 +1196,7 @@
         <w:ind w:left="5040" w:hanging="360"/>
       </w:pPr>
     </w:lvl>
-    <w:lvl w:ilvl="7" w:tentative="0">
+    <w:lvl w:ilvl="7">
       <w:start w:val="1"/>
       <w:numFmt w:val="lowerLetter"/>
       <w:lvlText w:val="%8."/>
@@ -820,7 +1205,7 @@
         <w:ind w:left="5760" w:hanging="360"/>
       </w:pPr>
     </w:lvl>
-    <w:lvl w:ilvl="8" w:tentative="0">
+    <w:lvl w:ilvl="8">
       <w:start w:val="1"/>
       <w:numFmt w:val="lowerRoman"/>
       <w:lvlText w:val="%9."/>
@@ -837,293 +1222,411 @@
 </file>
 
 <file path=word/styles.xml><?xml version="1.0" encoding="utf-8"?>
-<w:styles xmlns:mc="http://schemas.openxmlformats.org/markup-compatibility/2006" xmlns:o="urn:schemas-microsoft-com:office:office" xmlns:r="http://schemas.openxmlformats.org/officeDocument/2006/relationships" xmlns:m="http://schemas.openxmlformats.org/officeDocument/2006/math" xmlns:v="urn:schemas-microsoft-com:vml" xmlns:w="http://schemas.openxmlformats.org/wordprocessingml/2006/main" xmlns:w14="http://schemas.microsoft.com/office/word/2010/wordml" xmlns:w10="urn:schemas-microsoft-com:office:word" xmlns:sl="http://schemas.openxmlformats.org/schemaLibrary/2006/main" mc:Ignorable="w14">
+<w:styles xmlns:mc="http://schemas.openxmlformats.org/markup-compatibility/2006" xmlns:r="http://schemas.openxmlformats.org/officeDocument/2006/relationships" xmlns:w="http://schemas.openxmlformats.org/wordprocessingml/2006/main" xmlns:w14="http://schemas.microsoft.com/office/word/2010/wordml" xmlns:w15="http://schemas.microsoft.com/office/word/2012/wordml" xmlns:w16se="http://schemas.microsoft.com/office/word/2015/wordml/symex" mc:Ignorable="w14 w15 w16se">
   <w:docDefaults>
     <w:rPrDefault>
       <w:rPr>
-        <w:rFonts w:asciiTheme="minorHAnsi" w:hAnsiTheme="minorHAnsi" w:eastAsiaTheme="minorHAnsi" w:cstheme="minorBidi"/>
+        <w:rFonts w:asciiTheme="minorHAnsi" w:eastAsiaTheme="minorHAnsi" w:hAnsiTheme="minorHAnsi" w:cstheme="minorBidi"/>
+        <w:lang w:val="en-IN" w:eastAsia="en-IN" w:bidi="ar-SA"/>
       </w:rPr>
     </w:rPrDefault>
     <w:pPrDefault/>
   </w:docDefaults>
-  <w:latentStyles w:count="260" w:defQFormat="0" w:defUnhideWhenUsed="1" w:defSemiHidden="1" w:defUIPriority="99" w:defLockedState="0">
-    <w:lsdException w:qFormat="1" w:unhideWhenUsed="0" w:uiPriority="0" w:semiHidden="0" w:name="Normal"/>
-    <w:lsdException w:qFormat="1" w:unhideWhenUsed="0" w:uiPriority="9" w:semiHidden="0" w:name="heading 1"/>
-    <w:lsdException w:qFormat="1" w:uiPriority="9" w:name="heading 2"/>
-    <w:lsdException w:qFormat="1" w:uiPriority="9" w:name="heading 3"/>
-    <w:lsdException w:qFormat="1" w:uiPriority="9" w:name="heading 4"/>
-    <w:lsdException w:qFormat="1" w:uiPriority="9" w:name="heading 5"/>
-    <w:lsdException w:qFormat="1" w:uiPriority="9" w:name="heading 6"/>
-    <w:lsdException w:qFormat="1" w:uiPriority="9" w:name="heading 7"/>
-    <w:lsdException w:qFormat="1" w:uiPriority="9" w:name="heading 8"/>
-    <w:lsdException w:qFormat="1" w:uiPriority="9" w:name="heading 9"/>
-    <w:lsdException w:uiPriority="99" w:name="index 1"/>
-    <w:lsdException w:uiPriority="99" w:name="index 2"/>
-    <w:lsdException w:uiPriority="99" w:name="index 3"/>
-    <w:lsdException w:uiPriority="99" w:name="index 4"/>
-    <w:lsdException w:uiPriority="99" w:name="index 5"/>
-    <w:lsdException w:uiPriority="99" w:name="index 6"/>
-    <w:lsdException w:uiPriority="99" w:name="index 7"/>
-    <w:lsdException w:uiPriority="99" w:name="index 8"/>
-    <w:lsdException w:uiPriority="99" w:name="index 9"/>
-    <w:lsdException w:uiPriority="39" w:name="toc 1"/>
-    <w:lsdException w:uiPriority="39" w:name="toc 2"/>
-    <w:lsdException w:uiPriority="39" w:name="toc 3"/>
-    <w:lsdException w:uiPriority="39" w:name="toc 4"/>
-    <w:lsdException w:uiPriority="39" w:name="toc 5"/>
-    <w:lsdException w:uiPriority="39" w:name="toc 6"/>
-    <w:lsdException w:uiPriority="39" w:name="toc 7"/>
-    <w:lsdException w:uiPriority="39" w:name="toc 8"/>
-    <w:lsdException w:uiPriority="39" w:name="toc 9"/>
-    <w:lsdException w:uiPriority="99" w:name="Normal Indent"/>
-    <w:lsdException w:uiPriority="99" w:name="footnote text"/>
-    <w:lsdException w:uiPriority="99" w:name="annotation text"/>
-    <w:lsdException w:uiPriority="99" w:name="header"/>
-    <w:lsdException w:uiPriority="99" w:name="footer"/>
-    <w:lsdException w:uiPriority="99" w:name="index heading"/>
-    <w:lsdException w:qFormat="1" w:uiPriority="35" w:name="caption"/>
-    <w:lsdException w:uiPriority="99" w:name="table of figures"/>
-    <w:lsdException w:uiPriority="99" w:name="envelope address"/>
-    <w:lsdException w:uiPriority="99" w:name="envelope return"/>
-    <w:lsdException w:uiPriority="99" w:name="footnote reference"/>
-    <w:lsdException w:uiPriority="99" w:name="annotation reference"/>
-    <w:lsdException w:uiPriority="99" w:name="line number"/>
-    <w:lsdException w:uiPriority="99" w:name="page number"/>
-    <w:lsdException w:uiPriority="99" w:name="endnote reference"/>
-    <w:lsdException w:uiPriority="99" w:name="endnote text"/>
-    <w:lsdException w:uiPriority="99" w:name="table of authorities"/>
-    <w:lsdException w:uiPriority="99" w:name="macro"/>
-    <w:lsdException w:uiPriority="99" w:name="toa heading"/>
-    <w:lsdException w:uiPriority="99" w:name="List"/>
-    <w:lsdException w:uiPriority="99" w:name="List Bullet"/>
-    <w:lsdException w:uiPriority="99" w:name="List Number"/>
-    <w:lsdException w:uiPriority="99" w:name="List 2"/>
-    <w:lsdException w:uiPriority="99" w:name="List 3"/>
-    <w:lsdException w:uiPriority="99" w:name="List 4"/>
-    <w:lsdException w:uiPriority="99" w:name="List 5"/>
-    <w:lsdException w:uiPriority="99" w:name="List Bullet 2"/>
-    <w:lsdException w:uiPriority="99" w:name="List Bullet 3"/>
-    <w:lsdException w:uiPriority="99" w:name="List Bullet 4"/>
-    <w:lsdException w:uiPriority="99" w:name="List Bullet 5"/>
-    <w:lsdException w:uiPriority="99" w:name="List Number 2"/>
-    <w:lsdException w:uiPriority="99" w:name="List Number 3"/>
-    <w:lsdException w:uiPriority="99" w:name="List Number 4"/>
-    <w:lsdException w:uiPriority="99" w:name="List Number 5"/>
-    <w:lsdException w:qFormat="1" w:unhideWhenUsed="0" w:uiPriority="10" w:semiHidden="0" w:name="Title"/>
-    <w:lsdException w:uiPriority="99" w:name="Closing"/>
-    <w:lsdException w:uiPriority="99" w:name="Signature"/>
-    <w:lsdException w:uiPriority="1" w:name="Default Paragraph Font"/>
-    <w:lsdException w:uiPriority="99" w:name="Body Text"/>
-    <w:lsdException w:uiPriority="99" w:name="Body Text Indent"/>
-    <w:lsdException w:uiPriority="99" w:name="List Continue"/>
-    <w:lsdException w:uiPriority="99" w:name="List Continue 2"/>
-    <w:lsdException w:uiPriority="99" w:name="List Continue 3"/>
-    <w:lsdException w:uiPriority="99" w:name="List Continue 4"/>
-    <w:lsdException w:uiPriority="99" w:name="List Continue 5"/>
-    <w:lsdException w:uiPriority="99" w:name="Message Header"/>
-    <w:lsdException w:qFormat="1" w:unhideWhenUsed="0" w:uiPriority="11" w:semiHidden="0" w:name="Subtitle"/>
-    <w:lsdException w:uiPriority="99" w:name="Salutation"/>
-    <w:lsdException w:uiPriority="99" w:name="Date"/>
-    <w:lsdException w:uiPriority="99" w:name="Body Text First Indent"/>
-    <w:lsdException w:uiPriority="99" w:name="Body Text First Indent 2"/>
-    <w:lsdException w:uiPriority="99" w:name="Note Heading"/>
-    <w:lsdException w:uiPriority="99" w:name="Body Text 2"/>
-    <w:lsdException w:uiPriority="99" w:name="Body Text 3"/>
-    <w:lsdException w:uiPriority="99" w:name="Body Text Indent 2"/>
-    <w:lsdException w:uiPriority="99" w:name="Body Text Indent 3"/>
-    <w:lsdException w:uiPriority="99" w:name="Block Text"/>
-    <w:lsdException w:uiPriority="99" w:name="Hyperlink"/>
-    <w:lsdException w:uiPriority="99" w:name="FollowedHyperlink"/>
-    <w:lsdException w:qFormat="1" w:unhideWhenUsed="0" w:uiPriority="22" w:semiHidden="0" w:name="Strong"/>
-    <w:lsdException w:qFormat="1" w:unhideWhenUsed="0" w:uiPriority="20" w:semiHidden="0" w:name="Emphasis"/>
-    <w:lsdException w:uiPriority="99" w:name="Document Map"/>
-    <w:lsdException w:uiPriority="99" w:name="Plain Text"/>
-    <w:lsdException w:uiPriority="99" w:name="E-mail Signature"/>
-    <w:lsdException w:uiPriority="99" w:name="Normal (Web)"/>
-    <w:lsdException w:uiPriority="99" w:name="HTML Acronym"/>
-    <w:lsdException w:uiPriority="99" w:name="HTML Address"/>
-    <w:lsdException w:uiPriority="99" w:name="HTML Cite"/>
-    <w:lsdException w:uiPriority="99" w:name="HTML Code"/>
-    <w:lsdException w:uiPriority="99" w:name="HTML Definition"/>
-    <w:lsdException w:uiPriority="99" w:name="HTML Keyboard"/>
-    <w:lsdException w:uiPriority="99" w:name="HTML Preformatted"/>
-    <w:lsdException w:uiPriority="99" w:name="HTML Sample"/>
-    <w:lsdException w:uiPriority="99" w:name="HTML Typewriter"/>
-    <w:lsdException w:uiPriority="99" w:name="HTML Variable"/>
-    <w:lsdException w:qFormat="1" w:uiPriority="99" w:name="Normal Table"/>
-    <w:lsdException w:uiPriority="99" w:name="annotation subject"/>
-    <w:lsdException w:uiPriority="99" w:name="Table Simple 1"/>
-    <w:lsdException w:uiPriority="99" w:name="Table Simple 2"/>
-    <w:lsdException w:uiPriority="99" w:name="Table Simple 3"/>
-    <w:lsdException w:uiPriority="99" w:name="Table Classic 1"/>
-    <w:lsdException w:uiPriority="99" w:name="Table Classic 2"/>
-    <w:lsdException w:uiPriority="99" w:name="Table Classic 3"/>
-    <w:lsdException w:uiPriority="99" w:name="Table Classic 4"/>
-    <w:lsdException w:uiPriority="99" w:name="Table Colorful 1"/>
-    <w:lsdException w:uiPriority="99" w:name="Table Colorful 2"/>
-    <w:lsdException w:uiPriority="99" w:name="Table Colorful 3"/>
-    <w:lsdException w:uiPriority="99" w:name="Table Columns 1"/>
-    <w:lsdException w:uiPriority="99" w:name="Table Columns 2"/>
-    <w:lsdException w:uiPriority="99" w:name="Table Columns 3"/>
-    <w:lsdException w:uiPriority="99" w:name="Table Columns 4"/>
-    <w:lsdException w:uiPriority="99" w:name="Table Columns 5"/>
-    <w:lsdException w:uiPriority="99" w:name="Table Grid 1"/>
-    <w:lsdException w:uiPriority="99" w:name="Table Grid 2"/>
-    <w:lsdException w:uiPriority="99" w:name="Table Grid 3"/>
-    <w:lsdException w:uiPriority="99" w:name="Table Grid 4"/>
-    <w:lsdException w:uiPriority="99" w:name="Table Grid 5"/>
-    <w:lsdException w:uiPriority="99" w:name="Table Grid 6"/>
-    <w:lsdException w:uiPriority="99" w:name="Table Grid 7"/>
-    <w:lsdException w:uiPriority="99" w:name="Table Grid 8"/>
-    <w:lsdException w:uiPriority="99" w:name="Table List 1"/>
-    <w:lsdException w:uiPriority="99" w:name="Table List 2"/>
-    <w:lsdException w:uiPriority="99" w:name="Table List 3"/>
-    <w:lsdException w:uiPriority="99" w:name="Table List 4"/>
-    <w:lsdException w:uiPriority="99" w:name="Table List 5"/>
-    <w:lsdException w:uiPriority="99" w:name="Table List 6"/>
-    <w:lsdException w:uiPriority="99" w:name="Table List 7"/>
-    <w:lsdException w:uiPriority="99" w:name="Table List 8"/>
-    <w:lsdException w:uiPriority="99" w:name="Table 3D effects 1"/>
-    <w:lsdException w:uiPriority="99" w:name="Table 3D effects 2"/>
-    <w:lsdException w:uiPriority="99" w:name="Table 3D effects 3"/>
-    <w:lsdException w:uiPriority="99" w:name="Table Contemporary"/>
-    <w:lsdException w:uiPriority="99" w:name="Table Elegant"/>
-    <w:lsdException w:uiPriority="99" w:name="Table Professional"/>
-    <w:lsdException w:uiPriority="99" w:name="Table Subtle 1"/>
-    <w:lsdException w:uiPriority="99" w:name="Table Subtle 2"/>
-    <w:lsdException w:uiPriority="99" w:name="Table Web 1"/>
-    <w:lsdException w:uiPriority="99" w:name="Table Web 2"/>
-    <w:lsdException w:uiPriority="99" w:name="Table Web 3"/>
-    <w:lsdException w:uiPriority="99" w:name="Balloon Text"/>
-    <w:lsdException w:unhideWhenUsed="0" w:uiPriority="59" w:semiHidden="0" w:name="Table Grid"/>
-    <w:lsdException w:uiPriority="99" w:name="Table Theme"/>
-    <w:lsdException w:qFormat="1" w:unhideWhenUsed="0" w:uiPriority="1" w:semiHidden="0" w:name="No Spacing"/>
-    <w:lsdException w:unhideWhenUsed="0" w:uiPriority="60" w:semiHidden="0" w:name="Light Shading"/>
-    <w:lsdException w:unhideWhenUsed="0" w:uiPriority="61" w:semiHidden="0" w:name="Light List"/>
-    <w:lsdException w:unhideWhenUsed="0" w:uiPriority="62" w:semiHidden="0" w:name="Light Grid"/>
-    <w:lsdException w:unhideWhenUsed="0" w:uiPriority="63" w:semiHidden="0" w:name="Medium Shading 1"/>
-    <w:lsdException w:unhideWhenUsed="0" w:uiPriority="64" w:semiHidden="0" w:name="Medium Shading 2"/>
-    <w:lsdException w:unhideWhenUsed="0" w:uiPriority="65" w:semiHidden="0" w:name="Medium List 1"/>
-    <w:lsdException w:unhideWhenUsed="0" w:uiPriority="66" w:semiHidden="0" w:name="Medium List 2"/>
-    <w:lsdException w:unhideWhenUsed="0" w:uiPriority="67" w:semiHidden="0" w:name="Medium Grid 1"/>
-    <w:lsdException w:unhideWhenUsed="0" w:uiPriority="68" w:semiHidden="0" w:name="Medium Grid 2"/>
-    <w:lsdException w:unhideWhenUsed="0" w:uiPriority="69" w:semiHidden="0" w:name="Medium Grid 3"/>
-    <w:lsdException w:unhideWhenUsed="0" w:uiPriority="70" w:semiHidden="0" w:name="Dark List"/>
-    <w:lsdException w:unhideWhenUsed="0" w:uiPriority="71" w:semiHidden="0" w:name="Colorful Shading"/>
-    <w:lsdException w:unhideWhenUsed="0" w:uiPriority="72" w:semiHidden="0" w:name="Colorful List"/>
-    <w:lsdException w:unhideWhenUsed="0" w:uiPriority="73" w:semiHidden="0" w:name="Colorful Grid"/>
-    <w:lsdException w:unhideWhenUsed="0" w:uiPriority="60" w:semiHidden="0" w:name="Light Shading Accent 1"/>
-    <w:lsdException w:unhideWhenUsed="0" w:uiPriority="61" w:semiHidden="0" w:name="Light List Accent 1"/>
-    <w:lsdException w:unhideWhenUsed="0" w:uiPriority="62" w:semiHidden="0" w:name="Light Grid Accent 1"/>
-    <w:lsdException w:unhideWhenUsed="0" w:uiPriority="63" w:semiHidden="0" w:name="Medium Shading 1 Accent 1"/>
-    <w:lsdException w:unhideWhenUsed="0" w:uiPriority="64" w:semiHidden="0" w:name="Medium Shading 2 Accent 1"/>
-    <w:lsdException w:unhideWhenUsed="0" w:uiPriority="65" w:semiHidden="0" w:name="Medium List 1 Accent 1"/>
-    <w:lsdException w:unhideWhenUsed="0" w:uiPriority="66" w:semiHidden="0" w:name="Medium List 2 Accent 1"/>
-    <w:lsdException w:unhideWhenUsed="0" w:uiPriority="67" w:semiHidden="0" w:name="Medium Grid 1 Accent 1"/>
-    <w:lsdException w:unhideWhenUsed="0" w:uiPriority="68" w:semiHidden="0" w:name="Medium Grid 2 Accent 1"/>
-    <w:lsdException w:unhideWhenUsed="0" w:uiPriority="69" w:semiHidden="0" w:name="Medium Grid 3 Accent 1"/>
-    <w:lsdException w:unhideWhenUsed="0" w:uiPriority="70" w:semiHidden="0" w:name="Dark List Accent 1"/>
-    <w:lsdException w:unhideWhenUsed="0" w:uiPriority="71" w:semiHidden="0" w:name="Colorful Shading Accent 1"/>
-    <w:lsdException w:unhideWhenUsed="0" w:uiPriority="72" w:semiHidden="0" w:name="Colorful List Accent 1"/>
-    <w:lsdException w:unhideWhenUsed="0" w:uiPriority="73" w:semiHidden="0" w:name="Colorful Grid Accent 1"/>
-    <w:lsdException w:unhideWhenUsed="0" w:uiPriority="60" w:semiHidden="0" w:name="Light Shading Accent 2"/>
-    <w:lsdException w:unhideWhenUsed="0" w:uiPriority="61" w:semiHidden="0" w:name="Light List Accent 2"/>
-    <w:lsdException w:unhideWhenUsed="0" w:uiPriority="62" w:semiHidden="0" w:name="Light Grid Accent 2"/>
-    <w:lsdException w:unhideWhenUsed="0" w:uiPriority="63" w:semiHidden="0" w:name="Medium Shading 1 Accent 2"/>
-    <w:lsdException w:unhideWhenUsed="0" w:uiPriority="64" w:semiHidden="0" w:name="Medium Shading 2 Accent 2"/>
-    <w:lsdException w:unhideWhenUsed="0" w:uiPriority="65" w:semiHidden="0" w:name="Medium List 1 Accent 2"/>
-    <w:lsdException w:unhideWhenUsed="0" w:uiPriority="66" w:semiHidden="0" w:name="Medium List 2 Accent 2"/>
-    <w:lsdException w:unhideWhenUsed="0" w:uiPriority="67" w:semiHidden="0" w:name="Medium Grid 1 Accent 2"/>
-    <w:lsdException w:unhideWhenUsed="0" w:uiPriority="68" w:semiHidden="0" w:name="Medium Grid 2 Accent 2"/>
-    <w:lsdException w:unhideWhenUsed="0" w:uiPriority="69" w:semiHidden="0" w:name="Medium Grid 3 Accent 2"/>
-    <w:lsdException w:unhideWhenUsed="0" w:uiPriority="70" w:semiHidden="0" w:name="Dark List Accent 2"/>
-    <w:lsdException w:unhideWhenUsed="0" w:uiPriority="71" w:semiHidden="0" w:name="Colorful Shading Accent 2"/>
-    <w:lsdException w:unhideWhenUsed="0" w:uiPriority="72" w:semiHidden="0" w:name="Colorful List Accent 2"/>
-    <w:lsdException w:unhideWhenUsed="0" w:uiPriority="73" w:semiHidden="0" w:name="Colorful Grid Accent 2"/>
-    <w:lsdException w:unhideWhenUsed="0" w:uiPriority="60" w:semiHidden="0" w:name="Light Shading Accent 3"/>
-    <w:lsdException w:unhideWhenUsed="0" w:uiPriority="61" w:semiHidden="0" w:name="Light List Accent 3"/>
-    <w:lsdException w:unhideWhenUsed="0" w:uiPriority="62" w:semiHidden="0" w:name="Light Grid Accent 3"/>
-    <w:lsdException w:unhideWhenUsed="0" w:uiPriority="63" w:semiHidden="0" w:name="Medium Shading 1 Accent 3"/>
-    <w:lsdException w:unhideWhenUsed="0" w:uiPriority="64" w:semiHidden="0" w:name="Medium Shading 2 Accent 3"/>
-    <w:lsdException w:unhideWhenUsed="0" w:uiPriority="65" w:semiHidden="0" w:name="Medium List 1 Accent 3"/>
-    <w:lsdException w:unhideWhenUsed="0" w:uiPriority="66" w:semiHidden="0" w:name="Medium List 2 Accent 3"/>
-    <w:lsdException w:unhideWhenUsed="0" w:uiPriority="67" w:semiHidden="0" w:name="Medium Grid 1 Accent 3"/>
-    <w:lsdException w:unhideWhenUsed="0" w:uiPriority="68" w:semiHidden="0" w:name="Medium Grid 2 Accent 3"/>
-    <w:lsdException w:unhideWhenUsed="0" w:uiPriority="69" w:semiHidden="0" w:name="Medium Grid 3 Accent 3"/>
-    <w:lsdException w:unhideWhenUsed="0" w:uiPriority="70" w:semiHidden="0" w:name="Dark List Accent 3"/>
-    <w:lsdException w:unhideWhenUsed="0" w:uiPriority="71" w:semiHidden="0" w:name="Colorful Shading Accent 3"/>
-    <w:lsdException w:unhideWhenUsed="0" w:uiPriority="72" w:semiHidden="0" w:name="Colorful List Accent 3"/>
-    <w:lsdException w:unhideWhenUsed="0" w:uiPriority="73" w:semiHidden="0" w:name="Colorful Grid Accent 3"/>
-    <w:lsdException w:unhideWhenUsed="0" w:uiPriority="60" w:semiHidden="0" w:name="Light Shading Accent 4"/>
-    <w:lsdException w:unhideWhenUsed="0" w:uiPriority="61" w:semiHidden="0" w:name="Light List Accent 4"/>
-    <w:lsdException w:unhideWhenUsed="0" w:uiPriority="62" w:semiHidden="0" w:name="Light Grid Accent 4"/>
-    <w:lsdException w:unhideWhenUsed="0" w:uiPriority="63" w:semiHidden="0" w:name="Medium Shading 1 Accent 4"/>
-    <w:lsdException w:unhideWhenUsed="0" w:uiPriority="64" w:semiHidden="0" w:name="Medium Shading 2 Accent 4"/>
-    <w:lsdException w:unhideWhenUsed="0" w:uiPriority="65" w:semiHidden="0" w:name="Medium List 1 Accent 4"/>
-    <w:lsdException w:unhideWhenUsed="0" w:uiPriority="66" w:semiHidden="0" w:name="Medium List 2 Accent 4"/>
-    <w:lsdException w:unhideWhenUsed="0" w:uiPriority="67" w:semiHidden="0" w:name="Medium Grid 1 Accent 4"/>
-    <w:lsdException w:unhideWhenUsed="0" w:uiPriority="68" w:semiHidden="0" w:name="Medium Grid 2 Accent 4"/>
-    <w:lsdException w:unhideWhenUsed="0" w:uiPriority="69" w:semiHidden="0" w:name="Medium Grid 3 Accent 4"/>
-    <w:lsdException w:unhideWhenUsed="0" w:uiPriority="70" w:semiHidden="0" w:name="Dark List Accent 4"/>
-    <w:lsdException w:unhideWhenUsed="0" w:uiPriority="71" w:semiHidden="0" w:name="Colorful Shading Accent 4"/>
-    <w:lsdException w:unhideWhenUsed="0" w:uiPriority="72" w:semiHidden="0" w:name="Colorful List Accent 4"/>
-    <w:lsdException w:unhideWhenUsed="0" w:uiPriority="73" w:semiHidden="0" w:name="Colorful Grid Accent 4"/>
-    <w:lsdException w:unhideWhenUsed="0" w:uiPriority="60" w:semiHidden="0" w:name="Light Shading Accent 5"/>
-    <w:lsdException w:unhideWhenUsed="0" w:uiPriority="61" w:semiHidden="0" w:name="Light List Accent 5"/>
-    <w:lsdException w:unhideWhenUsed="0" w:uiPriority="62" w:semiHidden="0" w:name="Light Grid Accent 5"/>
-    <w:lsdException w:unhideWhenUsed="0" w:uiPriority="63" w:semiHidden="0" w:name="Medium Shading 1 Accent 5"/>
-    <w:lsdException w:unhideWhenUsed="0" w:uiPriority="64" w:semiHidden="0" w:name="Medium Shading 2 Accent 5"/>
-    <w:lsdException w:unhideWhenUsed="0" w:uiPriority="65" w:semiHidden="0" w:name="Medium List 1 Accent 5"/>
-    <w:lsdException w:unhideWhenUsed="0" w:uiPriority="66" w:semiHidden="0" w:name="Medium List 2 Accent 5"/>
-    <w:lsdException w:unhideWhenUsed="0" w:uiPriority="67" w:semiHidden="0" w:name="Medium Grid 1 Accent 5"/>
-    <w:lsdException w:unhideWhenUsed="0" w:uiPriority="68" w:semiHidden="0" w:name="Medium Grid 2 Accent 5"/>
-    <w:lsdException w:unhideWhenUsed="0" w:uiPriority="69" w:semiHidden="0" w:name="Medium Grid 3 Accent 5"/>
-    <w:lsdException w:unhideWhenUsed="0" w:uiPriority="70" w:semiHidden="0" w:name="Dark List Accent 5"/>
-    <w:lsdException w:unhideWhenUsed="0" w:uiPriority="71" w:semiHidden="0" w:name="Colorful Shading Accent 5"/>
-    <w:lsdException w:unhideWhenUsed="0" w:uiPriority="72" w:semiHidden="0" w:name="Colorful List Accent 5"/>
-    <w:lsdException w:unhideWhenUsed="0" w:uiPriority="73" w:semiHidden="0" w:name="Colorful Grid Accent 5"/>
-    <w:lsdException w:unhideWhenUsed="0" w:uiPriority="60" w:semiHidden="0" w:name="Light Shading Accent 6"/>
-    <w:lsdException w:unhideWhenUsed="0" w:uiPriority="61" w:semiHidden="0" w:name="Light List Accent 6"/>
-    <w:lsdException w:unhideWhenUsed="0" w:uiPriority="62" w:semiHidden="0" w:name="Light Grid Accent 6"/>
-    <w:lsdException w:unhideWhenUsed="0" w:uiPriority="63" w:semiHidden="0" w:name="Medium Shading 1 Accent 6"/>
-    <w:lsdException w:unhideWhenUsed="0" w:uiPriority="64" w:semiHidden="0" w:name="Medium Shading 2 Accent 6"/>
-    <w:lsdException w:unhideWhenUsed="0" w:uiPriority="65" w:semiHidden="0" w:name="Medium List 1 Accent 6"/>
-    <w:lsdException w:unhideWhenUsed="0" w:uiPriority="66" w:semiHidden="0" w:name="Medium List 2 Accent 6"/>
-    <w:lsdException w:unhideWhenUsed="0" w:uiPriority="67" w:semiHidden="0" w:name="Medium Grid 1 Accent 6"/>
-    <w:lsdException w:unhideWhenUsed="0" w:uiPriority="68" w:semiHidden="0" w:name="Medium Grid 2 Accent 6"/>
-    <w:lsdException w:unhideWhenUsed="0" w:uiPriority="69" w:semiHidden="0" w:name="Medium Grid 3 Accent 6"/>
-    <w:lsdException w:unhideWhenUsed="0" w:uiPriority="70" w:semiHidden="0" w:name="Dark List Accent 6"/>
-    <w:lsdException w:unhideWhenUsed="0" w:uiPriority="71" w:semiHidden="0" w:name="Colorful Shading Accent 6"/>
-    <w:lsdException w:unhideWhenUsed="0" w:uiPriority="72" w:semiHidden="0" w:name="Colorful List Accent 6"/>
-    <w:lsdException w:unhideWhenUsed="0" w:uiPriority="73" w:semiHidden="0" w:name="Colorful Grid Accent 6"/>
+  <w:latentStyles w:defLockedState="0" w:defUIPriority="99" w:defSemiHidden="0" w:defUnhideWhenUsed="0" w:defQFormat="0" w:count="371">
+    <w:lsdException w:name="Normal" w:uiPriority="0" w:qFormat="1"/>
+    <w:lsdException w:name="heading 1" w:uiPriority="9" w:qFormat="1"/>
+    <w:lsdException w:name="heading 2" w:semiHidden="1" w:uiPriority="9" w:unhideWhenUsed="1" w:qFormat="1"/>
+    <w:lsdException w:name="heading 3" w:semiHidden="1" w:uiPriority="9" w:unhideWhenUsed="1" w:qFormat="1"/>
+    <w:lsdException w:name="heading 4" w:semiHidden="1" w:uiPriority="9" w:unhideWhenUsed="1" w:qFormat="1"/>
+    <w:lsdException w:name="heading 5" w:semiHidden="1" w:uiPriority="9" w:unhideWhenUsed="1" w:qFormat="1"/>
+    <w:lsdException w:name="heading 6" w:semiHidden="1" w:uiPriority="9" w:unhideWhenUsed="1" w:qFormat="1"/>
+    <w:lsdException w:name="heading 7" w:semiHidden="1" w:uiPriority="9" w:unhideWhenUsed="1" w:qFormat="1"/>
+    <w:lsdException w:name="heading 8" w:semiHidden="1" w:uiPriority="9" w:unhideWhenUsed="1" w:qFormat="1"/>
+    <w:lsdException w:name="heading 9" w:semiHidden="1" w:uiPriority="9" w:unhideWhenUsed="1" w:qFormat="1"/>
+    <w:lsdException w:name="index 1" w:semiHidden="1" w:unhideWhenUsed="1"/>
+    <w:lsdException w:name="index 2" w:semiHidden="1" w:unhideWhenUsed="1"/>
+    <w:lsdException w:name="index 3" w:semiHidden="1" w:unhideWhenUsed="1"/>
+    <w:lsdException w:name="index 4" w:semiHidden="1" w:unhideWhenUsed="1"/>
+    <w:lsdException w:name="index 5" w:semiHidden="1" w:unhideWhenUsed="1"/>
+    <w:lsdException w:name="index 6" w:semiHidden="1" w:unhideWhenUsed="1"/>
+    <w:lsdException w:name="index 7" w:semiHidden="1" w:unhideWhenUsed="1"/>
+    <w:lsdException w:name="index 8" w:semiHidden="1" w:unhideWhenUsed="1"/>
+    <w:lsdException w:name="index 9" w:semiHidden="1" w:unhideWhenUsed="1"/>
+    <w:lsdException w:name="toc 1" w:semiHidden="1" w:uiPriority="39" w:unhideWhenUsed="1"/>
+    <w:lsdException w:name="toc 2" w:semiHidden="1" w:uiPriority="39" w:unhideWhenUsed="1"/>
+    <w:lsdException w:name="toc 3" w:semiHidden="1" w:uiPriority="39" w:unhideWhenUsed="1"/>
+    <w:lsdException w:name="toc 4" w:semiHidden="1" w:uiPriority="39" w:unhideWhenUsed="1"/>
+    <w:lsdException w:name="toc 5" w:semiHidden="1" w:uiPriority="39" w:unhideWhenUsed="1"/>
+    <w:lsdException w:name="toc 6" w:semiHidden="1" w:uiPriority="39" w:unhideWhenUsed="1"/>
+    <w:lsdException w:name="toc 7" w:semiHidden="1" w:uiPriority="39" w:unhideWhenUsed="1"/>
+    <w:lsdException w:name="toc 8" w:semiHidden="1" w:uiPriority="39" w:unhideWhenUsed="1"/>
+    <w:lsdException w:name="toc 9" w:semiHidden="1" w:uiPriority="39" w:unhideWhenUsed="1"/>
+    <w:lsdException w:name="Normal Indent" w:semiHidden="1" w:unhideWhenUsed="1"/>
+    <w:lsdException w:name="footnote text" w:semiHidden="1" w:unhideWhenUsed="1"/>
+    <w:lsdException w:name="annotation text" w:semiHidden="1" w:unhideWhenUsed="1"/>
+    <w:lsdException w:name="header" w:semiHidden="1" w:unhideWhenUsed="1"/>
+    <w:lsdException w:name="footer" w:semiHidden="1" w:unhideWhenUsed="1"/>
+    <w:lsdException w:name="index heading" w:semiHidden="1" w:unhideWhenUsed="1"/>
+    <w:lsdException w:name="caption" w:semiHidden="1" w:uiPriority="35" w:unhideWhenUsed="1" w:qFormat="1"/>
+    <w:lsdException w:name="table of figures" w:semiHidden="1" w:unhideWhenUsed="1"/>
+    <w:lsdException w:name="envelope address" w:semiHidden="1" w:unhideWhenUsed="1"/>
+    <w:lsdException w:name="envelope return" w:semiHidden="1" w:unhideWhenUsed="1"/>
+    <w:lsdException w:name="footnote reference" w:semiHidden="1" w:unhideWhenUsed="1"/>
+    <w:lsdException w:name="annotation reference" w:semiHidden="1" w:unhideWhenUsed="1"/>
+    <w:lsdException w:name="line number" w:semiHidden="1" w:unhideWhenUsed="1"/>
+    <w:lsdException w:name="page number" w:semiHidden="1" w:unhideWhenUsed="1"/>
+    <w:lsdException w:name="endnote reference" w:semiHidden="1" w:unhideWhenUsed="1"/>
+    <w:lsdException w:name="endnote text" w:semiHidden="1" w:unhideWhenUsed="1"/>
+    <w:lsdException w:name="table of authorities" w:semiHidden="1" w:unhideWhenUsed="1"/>
+    <w:lsdException w:name="macro" w:semiHidden="1" w:unhideWhenUsed="1"/>
+    <w:lsdException w:name="toa heading" w:semiHidden="1" w:unhideWhenUsed="1"/>
+    <w:lsdException w:name="List" w:semiHidden="1" w:unhideWhenUsed="1"/>
+    <w:lsdException w:name="List Bullet" w:semiHidden="1" w:unhideWhenUsed="1"/>
+    <w:lsdException w:name="List Number" w:semiHidden="1" w:unhideWhenUsed="1"/>
+    <w:lsdException w:name="List 2" w:semiHidden="1" w:unhideWhenUsed="1"/>
+    <w:lsdException w:name="List 3" w:semiHidden="1" w:unhideWhenUsed="1"/>
+    <w:lsdException w:name="List 4" w:semiHidden="1" w:unhideWhenUsed="1"/>
+    <w:lsdException w:name="List 5" w:semiHidden="1" w:unhideWhenUsed="1"/>
+    <w:lsdException w:name="List Bullet 2" w:semiHidden="1" w:unhideWhenUsed="1"/>
+    <w:lsdException w:name="List Bullet 3" w:semiHidden="1" w:unhideWhenUsed="1"/>
+    <w:lsdException w:name="List Bullet 4" w:semiHidden="1" w:unhideWhenUsed="1"/>
+    <w:lsdException w:name="List Bullet 5" w:semiHidden="1" w:unhideWhenUsed="1"/>
+    <w:lsdException w:name="List Number 2" w:semiHidden="1" w:unhideWhenUsed="1"/>
+    <w:lsdException w:name="List Number 3" w:semiHidden="1" w:unhideWhenUsed="1"/>
+    <w:lsdException w:name="List Number 4" w:semiHidden="1" w:unhideWhenUsed="1"/>
+    <w:lsdException w:name="List Number 5" w:semiHidden="1" w:unhideWhenUsed="1"/>
+    <w:lsdException w:name="Title" w:uiPriority="10" w:qFormat="1"/>
+    <w:lsdException w:name="Closing" w:semiHidden="1" w:unhideWhenUsed="1"/>
+    <w:lsdException w:name="Signature" w:semiHidden="1" w:unhideWhenUsed="1"/>
+    <w:lsdException w:name="Default Paragraph Font" w:semiHidden="1" w:uiPriority="1" w:unhideWhenUsed="1"/>
+    <w:lsdException w:name="Body Text" w:semiHidden="1" w:unhideWhenUsed="1"/>
+    <w:lsdException w:name="Body Text Indent" w:semiHidden="1" w:unhideWhenUsed="1"/>
+    <w:lsdException w:name="List Continue" w:semiHidden="1" w:unhideWhenUsed="1"/>
+    <w:lsdException w:name="List Continue 2" w:semiHidden="1" w:unhideWhenUsed="1"/>
+    <w:lsdException w:name="List Continue 3" w:semiHidden="1" w:unhideWhenUsed="1"/>
+    <w:lsdException w:name="List Continue 4" w:semiHidden="1" w:unhideWhenUsed="1"/>
+    <w:lsdException w:name="List Continue 5" w:semiHidden="1" w:unhideWhenUsed="1"/>
+    <w:lsdException w:name="Message Header" w:semiHidden="1" w:unhideWhenUsed="1"/>
+    <w:lsdException w:name="Subtitle" w:uiPriority="11" w:qFormat="1"/>
+    <w:lsdException w:name="Salutation" w:semiHidden="1" w:unhideWhenUsed="1"/>
+    <w:lsdException w:name="Date" w:semiHidden="1" w:unhideWhenUsed="1"/>
+    <w:lsdException w:name="Body Text First Indent" w:semiHidden="1" w:unhideWhenUsed="1"/>
+    <w:lsdException w:name="Body Text First Indent 2" w:semiHidden="1" w:unhideWhenUsed="1"/>
+    <w:lsdException w:name="Note Heading" w:semiHidden="1" w:unhideWhenUsed="1"/>
+    <w:lsdException w:name="Body Text 2" w:semiHidden="1" w:unhideWhenUsed="1"/>
+    <w:lsdException w:name="Body Text 3" w:semiHidden="1" w:unhideWhenUsed="1"/>
+    <w:lsdException w:name="Body Text Indent 2" w:semiHidden="1" w:unhideWhenUsed="1"/>
+    <w:lsdException w:name="Body Text Indent 3" w:semiHidden="1" w:unhideWhenUsed="1"/>
+    <w:lsdException w:name="Block Text" w:semiHidden="1" w:unhideWhenUsed="1"/>
+    <w:lsdException w:name="Hyperlink" w:semiHidden="1" w:unhideWhenUsed="1" w:qFormat="1"/>
+    <w:lsdException w:name="FollowedHyperlink" w:semiHidden="1" w:unhideWhenUsed="1"/>
+    <w:lsdException w:name="Strong" w:uiPriority="22" w:qFormat="1"/>
+    <w:lsdException w:name="Emphasis" w:uiPriority="20" w:qFormat="1"/>
+    <w:lsdException w:name="Document Map" w:semiHidden="1" w:unhideWhenUsed="1"/>
+    <w:lsdException w:name="Plain Text" w:semiHidden="1" w:unhideWhenUsed="1"/>
+    <w:lsdException w:name="E-mail Signature" w:semiHidden="1" w:unhideWhenUsed="1"/>
+    <w:lsdException w:name="HTML Top of Form" w:semiHidden="1" w:unhideWhenUsed="1"/>
+    <w:lsdException w:name="HTML Bottom of Form" w:semiHidden="1" w:unhideWhenUsed="1"/>
+    <w:lsdException w:name="Normal (Web)" w:semiHidden="1" w:unhideWhenUsed="1"/>
+    <w:lsdException w:name="HTML Acronym" w:semiHidden="1" w:unhideWhenUsed="1"/>
+    <w:lsdException w:name="HTML Address" w:semiHidden="1" w:unhideWhenUsed="1"/>
+    <w:lsdException w:name="HTML Cite" w:semiHidden="1" w:unhideWhenUsed="1"/>
+    <w:lsdException w:name="HTML Code" w:semiHidden="1" w:unhideWhenUsed="1"/>
+    <w:lsdException w:name="HTML Definition" w:semiHidden="1" w:unhideWhenUsed="1"/>
+    <w:lsdException w:name="HTML Keyboard" w:semiHidden="1" w:unhideWhenUsed="1"/>
+    <w:lsdException w:name="HTML Preformatted" w:semiHidden="1" w:unhideWhenUsed="1"/>
+    <w:lsdException w:name="HTML Sample" w:semiHidden="1" w:unhideWhenUsed="1"/>
+    <w:lsdException w:name="HTML Typewriter" w:semiHidden="1" w:unhideWhenUsed="1"/>
+    <w:lsdException w:name="HTML Variable" w:semiHidden="1" w:unhideWhenUsed="1"/>
+    <w:lsdException w:name="Normal Table" w:semiHidden="1" w:unhideWhenUsed="1" w:qFormat="1"/>
+    <w:lsdException w:name="annotation subject" w:semiHidden="1" w:unhideWhenUsed="1"/>
+    <w:lsdException w:name="No List" w:semiHidden="1" w:unhideWhenUsed="1"/>
+    <w:lsdException w:name="Outline List 1" w:semiHidden="1" w:unhideWhenUsed="1"/>
+    <w:lsdException w:name="Outline List 2" w:semiHidden="1" w:unhideWhenUsed="1"/>
+    <w:lsdException w:name="Outline List 3" w:semiHidden="1" w:unhideWhenUsed="1"/>
+    <w:lsdException w:name="Table Simple 1" w:semiHidden="1" w:unhideWhenUsed="1"/>
+    <w:lsdException w:name="Table Simple 2" w:semiHidden="1" w:unhideWhenUsed="1"/>
+    <w:lsdException w:name="Table Simple 3" w:semiHidden="1" w:unhideWhenUsed="1"/>
+    <w:lsdException w:name="Table Classic 1" w:semiHidden="1" w:unhideWhenUsed="1"/>
+    <w:lsdException w:name="Table Classic 2" w:semiHidden="1" w:unhideWhenUsed="1"/>
+    <w:lsdException w:name="Table Classic 3" w:semiHidden="1" w:unhideWhenUsed="1"/>
+    <w:lsdException w:name="Table Classic 4" w:semiHidden="1" w:unhideWhenUsed="1"/>
+    <w:lsdException w:name="Table Colorful 1" w:semiHidden="1" w:unhideWhenUsed="1"/>
+    <w:lsdException w:name="Table Colorful 2" w:semiHidden="1" w:unhideWhenUsed="1"/>
+    <w:lsdException w:name="Table Colorful 3" w:semiHidden="1" w:unhideWhenUsed="1"/>
+    <w:lsdException w:name="Table Columns 1" w:semiHidden="1" w:unhideWhenUsed="1"/>
+    <w:lsdException w:name="Table Columns 2" w:semiHidden="1" w:unhideWhenUsed="1"/>
+    <w:lsdException w:name="Table Columns 3" w:semiHidden="1" w:unhideWhenUsed="1"/>
+    <w:lsdException w:name="Table Columns 4" w:semiHidden="1" w:unhideWhenUsed="1"/>
+    <w:lsdException w:name="Table Columns 5" w:semiHidden="1" w:unhideWhenUsed="1"/>
+    <w:lsdException w:name="Table Grid 1" w:semiHidden="1" w:unhideWhenUsed="1"/>
+    <w:lsdException w:name="Table Grid 2" w:semiHidden="1" w:unhideWhenUsed="1"/>
+    <w:lsdException w:name="Table Grid 3" w:semiHidden="1" w:unhideWhenUsed="1"/>
+    <w:lsdException w:name="Table Grid 4" w:semiHidden="1" w:unhideWhenUsed="1"/>
+    <w:lsdException w:name="Table Grid 5" w:semiHidden="1" w:unhideWhenUsed="1"/>
+    <w:lsdException w:name="Table Grid 6" w:semiHidden="1" w:unhideWhenUsed="1"/>
+    <w:lsdException w:name="Table Grid 7" w:semiHidden="1" w:unhideWhenUsed="1"/>
+    <w:lsdException w:name="Table Grid 8" w:semiHidden="1" w:unhideWhenUsed="1"/>
+    <w:lsdException w:name="Table List 1" w:semiHidden="1" w:unhideWhenUsed="1"/>
+    <w:lsdException w:name="Table List 2" w:semiHidden="1" w:unhideWhenUsed="1"/>
+    <w:lsdException w:name="Table List 3" w:semiHidden="1" w:unhideWhenUsed="1"/>
+    <w:lsdException w:name="Table List 4" w:semiHidden="1" w:unhideWhenUsed="1"/>
+    <w:lsdException w:name="Table List 5" w:semiHidden="1" w:unhideWhenUsed="1"/>
+    <w:lsdException w:name="Table List 6" w:semiHidden="1" w:unhideWhenUsed="1"/>
+    <w:lsdException w:name="Table List 7" w:semiHidden="1" w:unhideWhenUsed="1"/>
+    <w:lsdException w:name="Table List 8" w:semiHidden="1" w:unhideWhenUsed="1"/>
+    <w:lsdException w:name="Table 3D effects 1" w:semiHidden="1" w:unhideWhenUsed="1"/>
+    <w:lsdException w:name="Table 3D effects 2" w:semiHidden="1" w:unhideWhenUsed="1"/>
+    <w:lsdException w:name="Table 3D effects 3" w:semiHidden="1" w:unhideWhenUsed="1"/>
+    <w:lsdException w:name="Table Contemporary" w:semiHidden="1" w:unhideWhenUsed="1"/>
+    <w:lsdException w:name="Table Elegant" w:semiHidden="1" w:unhideWhenUsed="1"/>
+    <w:lsdException w:name="Table Professional" w:semiHidden="1" w:unhideWhenUsed="1"/>
+    <w:lsdException w:name="Table Subtle 1" w:semiHidden="1" w:unhideWhenUsed="1"/>
+    <w:lsdException w:name="Table Subtle 2" w:semiHidden="1" w:unhideWhenUsed="1"/>
+    <w:lsdException w:name="Table Web 1" w:semiHidden="1" w:unhideWhenUsed="1"/>
+    <w:lsdException w:name="Table Web 2" w:semiHidden="1" w:unhideWhenUsed="1"/>
+    <w:lsdException w:name="Table Web 3" w:semiHidden="1" w:unhideWhenUsed="1"/>
+    <w:lsdException w:name="Balloon Text" w:semiHidden="1" w:unhideWhenUsed="1"/>
+    <w:lsdException w:name="Table Grid" w:semiHidden="1" w:uiPriority="59" w:unhideWhenUsed="1"/>
+    <w:lsdException w:name="Table Theme" w:semiHidden="1" w:unhideWhenUsed="1"/>
+    <w:lsdException w:name="Placeholder Text" w:semiHidden="1"/>
+    <w:lsdException w:name="No Spacing" w:uiPriority="1" w:qFormat="1"/>
+    <w:lsdException w:name="Light Shading" w:uiPriority="60"/>
+    <w:lsdException w:name="Light List" w:uiPriority="61"/>
+    <w:lsdException w:name="Light Grid" w:uiPriority="62"/>
+    <w:lsdException w:name="Medium Shading 1" w:uiPriority="63"/>
+    <w:lsdException w:name="Medium Shading 2" w:uiPriority="64"/>
+    <w:lsdException w:name="Medium List 1" w:uiPriority="65"/>
+    <w:lsdException w:name="Medium List 2" w:uiPriority="66"/>
+    <w:lsdException w:name="Medium Grid 1" w:uiPriority="67"/>
+    <w:lsdException w:name="Medium Grid 2" w:uiPriority="68"/>
+    <w:lsdException w:name="Medium Grid 3" w:uiPriority="69"/>
+    <w:lsdException w:name="Dark List" w:uiPriority="70"/>
+    <w:lsdException w:name="Colorful Shading" w:uiPriority="71"/>
+    <w:lsdException w:name="Colorful List" w:uiPriority="72"/>
+    <w:lsdException w:name="Colorful Grid" w:uiPriority="73"/>
+    <w:lsdException w:name="Light Shading Accent 1" w:uiPriority="60"/>
+    <w:lsdException w:name="Light List Accent 1" w:uiPriority="61"/>
+    <w:lsdException w:name="Light Grid Accent 1" w:uiPriority="62"/>
+    <w:lsdException w:name="Medium Shading 1 Accent 1" w:uiPriority="63"/>
+    <w:lsdException w:name="Medium Shading 2 Accent 1" w:uiPriority="64"/>
+    <w:lsdException w:name="Medium List 1 Accent 1" w:uiPriority="65"/>
+    <w:lsdException w:name="Revision" w:semiHidden="1"/>
+    <w:lsdException w:name="Medium List 2 Accent 1" w:uiPriority="66"/>
+    <w:lsdException w:name="Medium Grid 1 Accent 1" w:uiPriority="67"/>
+    <w:lsdException w:name="Medium Grid 2 Accent 1" w:uiPriority="68"/>
+    <w:lsdException w:name="Medium Grid 3 Accent 1" w:uiPriority="69"/>
+    <w:lsdException w:name="Dark List Accent 1" w:uiPriority="70"/>
+    <w:lsdException w:name="Colorful Shading Accent 1" w:uiPriority="71"/>
+    <w:lsdException w:name="Colorful List Accent 1" w:uiPriority="72"/>
+    <w:lsdException w:name="Colorful Grid Accent 1" w:uiPriority="73"/>
+    <w:lsdException w:name="Light Shading Accent 2" w:uiPriority="60"/>
+    <w:lsdException w:name="Light List Accent 2" w:uiPriority="61"/>
+    <w:lsdException w:name="Light Grid Accent 2" w:uiPriority="62"/>
+    <w:lsdException w:name="Medium Shading 1 Accent 2" w:uiPriority="63"/>
+    <w:lsdException w:name="Medium Shading 2 Accent 2" w:uiPriority="64"/>
+    <w:lsdException w:name="Medium List 1 Accent 2" w:uiPriority="65"/>
+    <w:lsdException w:name="Medium List 2 Accent 2" w:uiPriority="66"/>
+    <w:lsdException w:name="Medium Grid 1 Accent 2" w:uiPriority="67"/>
+    <w:lsdException w:name="Medium Grid 2 Accent 2" w:uiPriority="68"/>
+    <w:lsdException w:name="Medium Grid 3 Accent 2" w:uiPriority="69"/>
+    <w:lsdException w:name="Dark List Accent 2" w:uiPriority="70"/>
+    <w:lsdException w:name="Colorful Shading Accent 2" w:uiPriority="71"/>
+    <w:lsdException w:name="Colorful List Accent 2" w:uiPriority="72"/>
+    <w:lsdException w:name="Colorful Grid Accent 2" w:uiPriority="73"/>
+    <w:lsdException w:name="Light Shading Accent 3" w:uiPriority="60"/>
+    <w:lsdException w:name="Light List Accent 3" w:uiPriority="61"/>
+    <w:lsdException w:name="Light Grid Accent 3" w:uiPriority="62"/>
+    <w:lsdException w:name="Medium Shading 1 Accent 3" w:uiPriority="63"/>
+    <w:lsdException w:name="Medium Shading 2 Accent 3" w:uiPriority="64"/>
+    <w:lsdException w:name="Medium List 1 Accent 3" w:uiPriority="65"/>
+    <w:lsdException w:name="Medium List 2 Accent 3" w:uiPriority="66"/>
+    <w:lsdException w:name="Medium Grid 1 Accent 3" w:uiPriority="67"/>
+    <w:lsdException w:name="Medium Grid 2 Accent 3" w:uiPriority="68"/>
+    <w:lsdException w:name="Medium Grid 3 Accent 3" w:uiPriority="69"/>
+    <w:lsdException w:name="Dark List Accent 3" w:uiPriority="70"/>
+    <w:lsdException w:name="Colorful Shading Accent 3" w:uiPriority="71"/>
+    <w:lsdException w:name="Colorful List Accent 3" w:uiPriority="72"/>
+    <w:lsdException w:name="Colorful Grid Accent 3" w:uiPriority="73"/>
+    <w:lsdException w:name="Light Shading Accent 4" w:uiPriority="60"/>
+    <w:lsdException w:name="Light List Accent 4" w:uiPriority="61"/>
+    <w:lsdException w:name="Light Grid Accent 4" w:uiPriority="62"/>
+    <w:lsdException w:name="Medium Shading 1 Accent 4" w:uiPriority="63"/>
+    <w:lsdException w:name="Medium Shading 2 Accent 4" w:uiPriority="64"/>
+    <w:lsdException w:name="Medium List 1 Accent 4" w:uiPriority="65"/>
+    <w:lsdException w:name="Medium List 2 Accent 4" w:uiPriority="66"/>
+    <w:lsdException w:name="Medium Grid 1 Accent 4" w:uiPriority="67"/>
+    <w:lsdException w:name="Medium Grid 2 Accent 4" w:uiPriority="68"/>
+    <w:lsdException w:name="Medium Grid 3 Accent 4" w:uiPriority="69"/>
+    <w:lsdException w:name="Dark List Accent 4" w:uiPriority="70"/>
+    <w:lsdException w:name="Colorful Shading Accent 4" w:uiPriority="71"/>
+    <w:lsdException w:name="Colorful List Accent 4" w:uiPriority="72"/>
+    <w:lsdException w:name="Colorful Grid Accent 4" w:uiPriority="73"/>
+    <w:lsdException w:name="Light Shading Accent 5" w:uiPriority="60"/>
+    <w:lsdException w:name="Light List Accent 5" w:uiPriority="61"/>
+    <w:lsdException w:name="Light Grid Accent 5" w:uiPriority="62"/>
+    <w:lsdException w:name="Medium Shading 1 Accent 5" w:uiPriority="63"/>
+    <w:lsdException w:name="Medium Shading 2 Accent 5" w:uiPriority="64"/>
+    <w:lsdException w:name="Medium List 1 Accent 5" w:uiPriority="65"/>
+    <w:lsdException w:name="Medium List 2 Accent 5" w:uiPriority="66"/>
+    <w:lsdException w:name="Medium Grid 1 Accent 5" w:uiPriority="67"/>
+    <w:lsdException w:name="Medium Grid 2 Accent 5" w:uiPriority="68"/>
+    <w:lsdException w:name="Medium Grid 3 Accent 5" w:uiPriority="69"/>
+    <w:lsdException w:name="Dark List Accent 5" w:uiPriority="70"/>
+    <w:lsdException w:name="Colorful Shading Accent 5" w:uiPriority="71"/>
+    <w:lsdException w:name="Colorful List Accent 5" w:uiPriority="72"/>
+    <w:lsdException w:name="Colorful Grid Accent 5" w:uiPriority="73"/>
+    <w:lsdException w:name="Light Shading Accent 6" w:uiPriority="60"/>
+    <w:lsdException w:name="Light List Accent 6" w:uiPriority="61"/>
+    <w:lsdException w:name="Light Grid Accent 6" w:uiPriority="62"/>
+    <w:lsdException w:name="Medium Shading 1 Accent 6" w:uiPriority="63"/>
+    <w:lsdException w:name="Medium Shading 2 Accent 6" w:uiPriority="64"/>
+    <w:lsdException w:name="Medium List 1 Accent 6" w:uiPriority="65"/>
+    <w:lsdException w:name="Medium List 2 Accent 6" w:uiPriority="66"/>
+    <w:lsdException w:name="Medium Grid 1 Accent 6" w:uiPriority="67"/>
+    <w:lsdException w:name="Medium Grid 2 Accent 6" w:uiPriority="68"/>
+    <w:lsdException w:name="Medium Grid 3 Accent 6" w:uiPriority="69"/>
+    <w:lsdException w:name="Dark List Accent 6" w:uiPriority="70"/>
+    <w:lsdException w:name="Colorful Shading Accent 6" w:uiPriority="71"/>
+    <w:lsdException w:name="Colorful List Accent 6" w:uiPriority="72"/>
+    <w:lsdException w:name="Colorful Grid Accent 6" w:uiPriority="73"/>
+    <w:lsdException w:name="Subtle Emphasis" w:uiPriority="19" w:qFormat="1"/>
+    <w:lsdException w:name="Intense Emphasis" w:uiPriority="21" w:qFormat="1"/>
+    <w:lsdException w:name="Subtle Reference" w:uiPriority="31" w:qFormat="1"/>
+    <w:lsdException w:name="Intense Reference" w:uiPriority="32" w:qFormat="1"/>
+    <w:lsdException w:name="Book Title" w:uiPriority="33" w:qFormat="1"/>
+    <w:lsdException w:name="Bibliography" w:semiHidden="1" w:uiPriority="37" w:unhideWhenUsed="1"/>
+    <w:lsdException w:name="TOC Heading" w:semiHidden="1" w:uiPriority="39" w:unhideWhenUsed="1" w:qFormat="1"/>
+    <w:lsdException w:name="Plain Table 1" w:uiPriority="41"/>
+    <w:lsdException w:name="Plain Table 2" w:uiPriority="42"/>
+    <w:lsdException w:name="Plain Table 3" w:uiPriority="43"/>
+    <w:lsdException w:name="Plain Table 4" w:uiPriority="44"/>
+    <w:lsdException w:name="Plain Table 5" w:uiPriority="45"/>
+    <w:lsdException w:name="Grid Table Light" w:uiPriority="40"/>
+    <w:lsdException w:name="Grid Table 1 Light" w:uiPriority="46"/>
+    <w:lsdException w:name="Grid Table 2" w:uiPriority="47"/>
+    <w:lsdException w:name="Grid Table 3" w:uiPriority="48"/>
+    <w:lsdException w:name="Grid Table 4" w:uiPriority="49"/>
+    <w:lsdException w:name="Grid Table 5 Dark" w:uiPriority="50"/>
+    <w:lsdException w:name="Grid Table 6 Colorful" w:uiPriority="51"/>
+    <w:lsdException w:name="Grid Table 7 Colorful" w:uiPriority="52"/>
+    <w:lsdException w:name="Grid Table 1 Light Accent 1" w:uiPriority="46"/>
+    <w:lsdException w:name="Grid Table 2 Accent 1" w:uiPriority="47"/>
+    <w:lsdException w:name="Grid Table 3 Accent 1" w:uiPriority="48"/>
+    <w:lsdException w:name="Grid Table 4 Accent 1" w:uiPriority="49"/>
+    <w:lsdException w:name="Grid Table 5 Dark Accent 1" w:uiPriority="50"/>
+    <w:lsdException w:name="Grid Table 6 Colorful Accent 1" w:uiPriority="51"/>
+    <w:lsdException w:name="Grid Table 7 Colorful Accent 1" w:uiPriority="52"/>
+    <w:lsdException w:name="Grid Table 1 Light Accent 2" w:uiPriority="46"/>
+    <w:lsdException w:name="Grid Table 2 Accent 2" w:uiPriority="47"/>
+    <w:lsdException w:name="Grid Table 3 Accent 2" w:uiPriority="48"/>
+    <w:lsdException w:name="Grid Table 4 Accent 2" w:uiPriority="49"/>
+    <w:lsdException w:name="Grid Table 5 Dark Accent 2" w:uiPriority="50"/>
+    <w:lsdException w:name="Grid Table 6 Colorful Accent 2" w:uiPriority="51"/>
+    <w:lsdException w:name="Grid Table 7 Colorful Accent 2" w:uiPriority="52"/>
+    <w:lsdException w:name="Grid Table 1 Light Accent 3" w:uiPriority="46"/>
+    <w:lsdException w:name="Grid Table 2 Accent 3" w:uiPriority="47"/>
+    <w:lsdException w:name="Grid Table 3 Accent 3" w:uiPriority="48"/>
+    <w:lsdException w:name="Grid Table 4 Accent 3" w:uiPriority="49"/>
+    <w:lsdException w:name="Grid Table 5 Dark Accent 3" w:uiPriority="50"/>
+    <w:lsdException w:name="Grid Table 6 Colorful Accent 3" w:uiPriority="51"/>
+    <w:lsdException w:name="Grid Table 7 Colorful Accent 3" w:uiPriority="52"/>
+    <w:lsdException w:name="Grid Table 1 Light Accent 4" w:uiPriority="46"/>
+    <w:lsdException w:name="Grid Table 2 Accent 4" w:uiPriority="47"/>
+    <w:lsdException w:name="Grid Table 3 Accent 4" w:uiPriority="48"/>
+    <w:lsdException w:name="Grid Table 4 Accent 4" w:uiPriority="49"/>
+    <w:lsdException w:name="Grid Table 5 Dark Accent 4" w:uiPriority="50"/>
+    <w:lsdException w:name="Grid Table 6 Colorful Accent 4" w:uiPriority="51"/>
+    <w:lsdException w:name="Grid Table 7 Colorful Accent 4" w:uiPriority="52"/>
+    <w:lsdException w:name="Grid Table 1 Light Accent 5" w:uiPriority="46"/>
+    <w:lsdException w:name="Grid Table 2 Accent 5" w:uiPriority="47"/>
+    <w:lsdException w:name="Grid Table 3 Accent 5" w:uiPriority="48"/>
+    <w:lsdException w:name="Grid Table 4 Accent 5" w:uiPriority="49"/>
+    <w:lsdException w:name="Grid Table 5 Dark Accent 5" w:uiPriority="50"/>
+    <w:lsdException w:name="Grid Table 6 Colorful Accent 5" w:uiPriority="51"/>
+    <w:lsdException w:name="Grid Table 7 Colorful Accent 5" w:uiPriority="52"/>
+    <w:lsdException w:name="Grid Table 1 Light Accent 6" w:uiPriority="46"/>
+    <w:lsdException w:name="Grid Table 2 Accent 6" w:uiPriority="47"/>
+    <w:lsdException w:name="Grid Table 3 Accent 6" w:uiPriority="48"/>
+    <w:lsdException w:name="Grid Table 4 Accent 6" w:uiPriority="49"/>
+    <w:lsdException w:name="Grid Table 5 Dark Accent 6" w:uiPriority="50"/>
+    <w:lsdException w:name="Grid Table 6 Colorful Accent 6" w:uiPriority="51"/>
+    <w:lsdException w:name="Grid Table 7 Colorful Accent 6" w:uiPriority="52"/>
+    <w:lsdException w:name="List Table 1 Light" w:uiPriority="46"/>
+    <w:lsdException w:name="List Table 2" w:uiPriority="47"/>
+    <w:lsdException w:name="List Table 3" w:uiPriority="48"/>
+    <w:lsdException w:name="List Table 4" w:uiPriority="49"/>
+    <w:lsdException w:name="List Table 5 Dark" w:uiPriority="50"/>
+    <w:lsdException w:name="List Table 6 Colorful" w:uiPriority="51"/>
+    <w:lsdException w:name="List Table 7 Colorful" w:uiPriority="52"/>
+    <w:lsdException w:name="List Table 1 Light Accent 1" w:uiPriority="46"/>
+    <w:lsdException w:name="List Table 2 Accent 1" w:uiPriority="47"/>
+    <w:lsdException w:name="List Table 3 Accent 1" w:uiPriority="48"/>
+    <w:lsdException w:name="List Table 4 Accent 1" w:uiPriority="49"/>
+    <w:lsdException w:name="List Table 5 Dark Accent 1" w:uiPriority="50"/>
+    <w:lsdException w:name="List Table 6 Colorful Accent 1" w:uiPriority="51"/>
+    <w:lsdException w:name="List Table 7 Colorful Accent 1" w:uiPriority="52"/>
+    <w:lsdException w:name="List Table 1 Light Accent 2" w:uiPriority="46"/>
+    <w:lsdException w:name="List Table 2 Accent 2" w:uiPriority="47"/>
+    <w:lsdException w:name="List Table 3 Accent 2" w:uiPriority="48"/>
+    <w:lsdException w:name="List Table 4 Accent 2" w:uiPriority="49"/>
+    <w:lsdException w:name="List Table 5 Dark Accent 2" w:uiPriority="50"/>
+    <w:lsdException w:name="List Table 6 Colorful Accent 2" w:uiPriority="51"/>
+    <w:lsdException w:name="List Table 7 Colorful Accent 2" w:uiPriority="52"/>
+    <w:lsdException w:name="List Table 1 Light Accent 3" w:uiPriority="46"/>
+    <w:lsdException w:name="List Table 2 Accent 3" w:uiPriority="47"/>
+    <w:lsdException w:name="List Table 3 Accent 3" w:uiPriority="48"/>
+    <w:lsdException w:name="List Table 4 Accent 3" w:uiPriority="49"/>
+    <w:lsdException w:name="List Table 5 Dark Accent 3" w:uiPriority="50"/>
+    <w:lsdException w:name="List Table 6 Colorful Accent 3" w:uiPriority="51"/>
+    <w:lsdException w:name="List Table 7 Colorful Accent 3" w:uiPriority="52"/>
+    <w:lsdException w:name="List Table 1 Light Accent 4" w:uiPriority="46"/>
+    <w:lsdException w:name="List Table 2 Accent 4" w:uiPriority="47"/>
+    <w:lsdException w:name="List Table 3 Accent 4" w:uiPriority="48"/>
+    <w:lsdException w:name="List Table 4 Accent 4" w:uiPriority="49"/>
+    <w:lsdException w:name="List Table 5 Dark Accent 4" w:uiPriority="50"/>
+    <w:lsdException w:name="List Table 6 Colorful Accent 4" w:uiPriority="51"/>
+    <w:lsdException w:name="List Table 7 Colorful Accent 4" w:uiPriority="52"/>
+    <w:lsdException w:name="List Table 1 Light Accent 5" w:uiPriority="46"/>
+    <w:lsdException w:name="List Table 2 Accent 5" w:uiPriority="47"/>
+    <w:lsdException w:name="List Table 3 Accent 5" w:uiPriority="48"/>
+    <w:lsdException w:name="List Table 4 Accent 5" w:uiPriority="49"/>
+    <w:lsdException w:name="List Table 5 Dark Accent 5" w:uiPriority="50"/>
+    <w:lsdException w:name="List Table 6 Colorful Accent 5" w:uiPriority="51"/>
+    <w:lsdException w:name="List Table 7 Colorful Accent 5" w:uiPriority="52"/>
+    <w:lsdException w:name="List Table 1 Light Accent 6" w:uiPriority="46"/>
+    <w:lsdException w:name="List Table 2 Accent 6" w:uiPriority="47"/>
+    <w:lsdException w:name="List Table 3 Accent 6" w:uiPriority="48"/>
+    <w:lsdException w:name="List Table 4 Accent 6" w:uiPriority="49"/>
+    <w:lsdException w:name="List Table 5 Dark Accent 6" w:uiPriority="50"/>
+    <w:lsdException w:name="List Table 6 Colorful Accent 6" w:uiPriority="51"/>
+    <w:lsdException w:name="List Table 7 Colorful Accent 6" w:uiPriority="52"/>
   </w:latentStyles>
-  <w:style w:type="paragraph" w:default="1" w:styleId="1">
+  <w:style w:type="paragraph" w:default="1" w:styleId="Normal">
     <w:name w:val="Normal"/>
     <w:qFormat/>
-    <w:uiPriority w:val="0"/>
     <w:pPr>
       <w:spacing w:after="200" w:line="276" w:lineRule="auto"/>
     </w:pPr>
     <w:rPr>
-      <w:rFonts w:asciiTheme="minorHAnsi" w:hAnsiTheme="minorHAnsi" w:eastAsiaTheme="minorHAnsi" w:cstheme="minorBidi"/>
       <w:sz w:val="22"/>
       <w:szCs w:val="22"/>
-      <w:lang w:val="en-US" w:eastAsia="en-US" w:bidi="ar-SA"/>
+      <w:lang w:val="en-US" w:eastAsia="en-US"/>
     </w:rPr>
   </w:style>
-  <w:style w:type="character" w:default="1" w:styleId="3">
+  <w:style w:type="character" w:default="1" w:styleId="DefaultParagraphFont">
     <w:name w:val="Default Paragraph Font"/>
+    <w:uiPriority w:val="1"/>
     <w:semiHidden/>
     <w:unhideWhenUsed/>
-    <w:uiPriority w:val="1"/>
   </w:style>
-  <w:style w:type="table" w:default="1" w:styleId="5">
+  <w:style w:type="table" w:default="1" w:styleId="TableNormal">
     <w:name w:val="Normal Table"/>
+    <w:uiPriority w:val="99"/>
     <w:semiHidden/>
     <w:unhideWhenUsed/>
-    <w:qFormat/>
-    <w:uiPriority w:val="99"/>
     <w:tblPr>
+      <w:tblInd w:w="0" w:type="dxa"/>
       <w:tblCellMar>
         <w:top w:w="0" w:type="dxa"/>
         <w:left w:w="108" w:type="dxa"/>
@@ -1132,13 +1635,19 @@
       </w:tblCellMar>
     </w:tblPr>
   </w:style>
-  <w:style w:type="paragraph" w:styleId="2">
-    <w:name w:val="Balloon Text"/>
-    <w:basedOn w:val="1"/>
-    <w:link w:val="7"/>
+  <w:style w:type="numbering" w:default="1" w:styleId="NoList">
+    <w:name w:val="No List"/>
+    <w:uiPriority w:val="99"/>
     <w:semiHidden/>
     <w:unhideWhenUsed/>
+  </w:style>
+  <w:style w:type="paragraph" w:styleId="BalloonText">
+    <w:name w:val="Balloon Text"/>
+    <w:basedOn w:val="Normal"/>
+    <w:link w:val="BalloonTextChar"/>
     <w:uiPriority w:val="99"/>
+    <w:semiHidden/>
+    <w:unhideWhenUsed/>
     <w:pPr>
       <w:spacing w:after="0" w:line="240" w:lineRule="auto"/>
     </w:pPr>
@@ -1148,37 +1657,34 @@
       <w:szCs w:val="16"/>
     </w:rPr>
   </w:style>
-  <w:style w:type="character" w:styleId="4">
+  <w:style w:type="character" w:styleId="Hyperlink">
     <w:name w:val="Hyperlink"/>
-    <w:basedOn w:val="3"/>
+    <w:basedOn w:val="DefaultParagraphFont"/>
+    <w:uiPriority w:val="99"/>
     <w:semiHidden/>
     <w:unhideWhenUsed/>
-    <w:uiPriority w:val="99"/>
+    <w:qFormat/>
     <w:rPr>
       <w:color w:val="0000FF"/>
       <w:u w:val="single"/>
     </w:rPr>
   </w:style>
-  <w:style w:type="paragraph" w:styleId="6">
+  <w:style w:type="paragraph" w:styleId="NoSpacing">
     <w:name w:val="No Spacing"/>
+    <w:uiPriority w:val="1"/>
     <w:qFormat/>
-    <w:uiPriority w:val="1"/>
-    <w:pPr>
-      <w:spacing w:after="0" w:line="240" w:lineRule="auto"/>
-    </w:pPr>
     <w:rPr>
-      <w:rFonts w:asciiTheme="minorHAnsi" w:hAnsiTheme="minorHAnsi" w:eastAsiaTheme="minorHAnsi" w:cstheme="minorBidi"/>
       <w:sz w:val="22"/>
       <w:szCs w:val="22"/>
-      <w:lang w:val="en-US" w:eastAsia="en-US" w:bidi="ar-SA"/>
+      <w:lang w:val="en-US" w:eastAsia="en-US"/>
     </w:rPr>
   </w:style>
-  <w:style w:type="character" w:customStyle="1" w:styleId="7">
+  <w:style w:type="character" w:customStyle="1" w:styleId="BalloonTextChar">
     <w:name w:val="Balloon Text Char"/>
-    <w:basedOn w:val="3"/>
-    <w:link w:val="2"/>
+    <w:basedOn w:val="DefaultParagraphFont"/>
+    <w:link w:val="BalloonText"/>
+    <w:uiPriority w:val="99"/>
     <w:semiHidden/>
-    <w:uiPriority w:val="99"/>
     <w:rPr>
       <w:rFonts w:ascii="Tahoma" w:hAnsi="Tahoma" w:cs="Tahoma"/>
       <w:sz w:val="16"/>
@@ -1467,6 +1973,7 @@
     </a:fmtScheme>
   </a:themeElements>
   <a:objectDefaults/>
+  <a:extraClrSchemeLst/>
 </a:theme>
 </file>
 

</xml_diff>